<commit_message>
Improve Class Diagram #26
</commit_message>
<xml_diff>
--- a/0 - Compte Rendu/Présentation du Sujet - v11.docx
+++ b/0 - Compte Rendu/Présentation du Sujet - v11.docx
@@ -1,6 +1,6 @@
 
 <file path=word/document.xml><?xml version="1.0" encoding="utf-8"?>
-<w:document xmlns:wpc="http://schemas.microsoft.com/office/word/2010/wordprocessingCanvas" xmlns:cx="http://schemas.microsoft.com/office/drawing/2014/chartex" xmlns:cx1="http://schemas.microsoft.com/office/drawing/2015/9/8/chartex" xmlns:cx2="http://schemas.microsoft.com/office/drawing/2015/10/21/chartex" xmlns:cx3="http://schemas.microsoft.com/office/drawing/2016/5/9/chartex" xmlns:cx4="http://schemas.microsoft.com/office/drawing/2016/5/10/chartex" xmlns:cx5="http://schemas.microsoft.com/office/drawing/2016/5/11/chartex" xmlns:mc="http://schemas.openxmlformats.org/markup-compatibility/2006" xmlns:o="urn:schemas-microsoft-com:office:office" xmlns:r="http://schemas.openxmlformats.org/officeDocument/2006/relationships" xmlns:m="http://schemas.openxmlformats.org/officeDocument/2006/math" xmlns:v="urn:schemas-microsoft-com:vml" xmlns:wp14="http://schemas.microsoft.com/office/word/2010/wordprocessingDrawing" xmlns:wp="http://schemas.openxmlformats.org/drawingml/2006/wordprocessingDrawing" xmlns:w10="urn:schemas-microsoft-com:office:word" xmlns:w="http://schemas.openxmlformats.org/wordprocessingml/2006/main" xmlns:w14="http://schemas.microsoft.com/office/word/2010/wordml" xmlns:w15="http://schemas.microsoft.com/office/word/2012/wordml" xmlns:w16se="http://schemas.microsoft.com/office/word/2015/wordml/symex" xmlns:wpg="http://schemas.microsoft.com/office/word/2010/wordprocessingGroup" xmlns:wpi="http://schemas.microsoft.com/office/word/2010/wordprocessingInk" xmlns:wne="http://schemas.microsoft.com/office/word/2006/wordml" xmlns:wps="http://schemas.microsoft.com/office/word/2010/wordprocessingShape" mc:Ignorable="w14 w15 w16se wp14">
+<w:document xmlns:wpc="http://schemas.microsoft.com/office/word/2010/wordprocessingCanvas" xmlns:cx="http://schemas.microsoft.com/office/drawing/2014/chartex" xmlns:cx1="http://schemas.microsoft.com/office/drawing/2015/9/8/chartex" xmlns:cx2="http://schemas.microsoft.com/office/drawing/2015/10/21/chartex" xmlns:cx3="http://schemas.microsoft.com/office/drawing/2016/5/9/chartex" xmlns:cx4="http://schemas.microsoft.com/office/drawing/2016/5/10/chartex" xmlns:cx5="http://schemas.microsoft.com/office/drawing/2016/5/11/chartex" xmlns:cx6="http://schemas.microsoft.com/office/drawing/2016/5/12/chartex" xmlns:cx7="http://schemas.microsoft.com/office/drawing/2016/5/13/chartex" xmlns:cx8="http://schemas.microsoft.com/office/drawing/2016/5/14/chartex" xmlns:mc="http://schemas.openxmlformats.org/markup-compatibility/2006" xmlns:aink="http://schemas.microsoft.com/office/drawing/2016/ink" xmlns:o="urn:schemas-microsoft-com:office:office" xmlns:r="http://schemas.openxmlformats.org/officeDocument/2006/relationships" xmlns:m="http://schemas.openxmlformats.org/officeDocument/2006/math" xmlns:v="urn:schemas-microsoft-com:vml" xmlns:wp14="http://schemas.microsoft.com/office/word/2010/wordprocessingDrawing" xmlns:wp="http://schemas.openxmlformats.org/drawingml/2006/wordprocessingDrawing" xmlns:w10="urn:schemas-microsoft-com:office:word" xmlns:w="http://schemas.openxmlformats.org/wordprocessingml/2006/main" xmlns:w14="http://schemas.microsoft.com/office/word/2010/wordml" xmlns:w15="http://schemas.microsoft.com/office/word/2012/wordml" xmlns:w16se="http://schemas.microsoft.com/office/word/2015/wordml/symex" xmlns:wpg="http://schemas.microsoft.com/office/word/2010/wordprocessingGroup" xmlns:wpi="http://schemas.microsoft.com/office/word/2010/wordprocessingInk" xmlns:wne="http://schemas.microsoft.com/office/word/2006/wordml" xmlns:wps="http://schemas.microsoft.com/office/word/2010/wordprocessingShape" mc:Ignorable="w14 w15 w16se wp14">
   <w:body>
     <w:sdt>
       <w:sdtPr>
@@ -693,7 +693,7 @@
                   </wp:anchor>
                 </w:drawing>
               </mc:Choice>
-              <mc:Fallback xmlns:mv="urn:schemas-microsoft-com:mac:vml" xmlns:mo="http://schemas.microsoft.com/office/mac/office/2008/main">
+              <mc:Fallback xmlns:mo="http://schemas.microsoft.com/office/mac/office/2008/main" xmlns:mv="urn:schemas-microsoft-com:mac:vml">
                 <w:pict>
                   <v:group w14:anchorId="7F804943" id="Groupe 149" o:spid="_x0000_s1026" style="position:absolute;margin-left:0;margin-top:0;width:8in;height:95.7pt;z-index:251662336;mso-width-percent:941;mso-height-percent:121;mso-top-percent:23;mso-position-horizontal:center;mso-position-horizontal-relative:page;mso-position-vertical-relative:page;mso-width-percent:941;mso-height-percent:121;mso-top-percent:23" coordorigin="" coordsize="73152,12161" o:gfxdata="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">
                     <v:shape id="Rectangle 51" o:spid="_x0000_s1027" style="position:absolute;width:73152;height:11303;visibility:visible;mso-wrap-style:square;v-text-anchor:middle" coordsize="7312660,1129665" o:gfxdata="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" path="m,l7312660,r,1129665l3619500,733425,,1091565,,xe" fillcolor="#5b9bd5 [3204]" stroked="f" strokeweight="1pt">
@@ -775,7 +775,23 @@
                                     <w:color w:val="262626" w:themeColor="text1" w:themeTint="D9"/>
                                     <w:sz w:val="24"/>
                                   </w:rPr>
-                                  <w:t>Corentin MAPELLA &amp; Glodie T</w:t>
+                                  <w:t xml:space="preserve">Corentin MAPELLA &amp; </w:t>
+                                </w:r>
+                                <w:proofErr w:type="spellStart"/>
+                                <w:r>
+                                  <w:rPr>
+                                    <w:color w:val="262626" w:themeColor="text1" w:themeTint="D9"/>
+                                    <w:sz w:val="24"/>
+                                  </w:rPr>
+                                  <w:t>Glodie</w:t>
+                                </w:r>
+                                <w:proofErr w:type="spellEnd"/>
+                                <w:r>
+                                  <w:rPr>
+                                    <w:color w:val="262626" w:themeColor="text1" w:themeTint="D9"/>
+                                    <w:sz w:val="24"/>
+                                  </w:rPr>
+                                  <w:t xml:space="preserve"> T</w:t>
                                 </w:r>
                                 <w:r>
                                   <w:rPr>
@@ -867,7 +883,23 @@
                               <w:color w:val="262626" w:themeColor="text1" w:themeTint="D9"/>
                               <w:sz w:val="24"/>
                             </w:rPr>
-                            <w:t>Corentin MAPELLA &amp; Glodie T</w:t>
+                            <w:t xml:space="preserve">Corentin MAPELLA &amp; </w:t>
+                          </w:r>
+                          <w:proofErr w:type="spellStart"/>
+                          <w:r>
+                            <w:rPr>
+                              <w:color w:val="262626" w:themeColor="text1" w:themeTint="D9"/>
+                              <w:sz w:val="24"/>
+                            </w:rPr>
+                            <w:t>Glodie</w:t>
+                          </w:r>
+                          <w:proofErr w:type="spellEnd"/>
+                          <w:r>
+                            <w:rPr>
+                              <w:color w:val="262626" w:themeColor="text1" w:themeTint="D9"/>
+                              <w:sz w:val="24"/>
+                            </w:rPr>
+                            <w:t xml:space="preserve"> T</w:t>
                           </w:r>
                           <w:r>
                             <w:rPr>
@@ -1343,7 +1375,15 @@
               <w:spacing w:after="160"/>
             </w:pPr>
             <w:r>
-              <w:t>Corentin MAPELLA – Glodie T</w:t>
+              <w:t xml:space="preserve">Corentin MAPELLA – </w:t>
+            </w:r>
+            <w:proofErr w:type="spellStart"/>
+            <w:r>
+              <w:t>Glodie</w:t>
+            </w:r>
+            <w:proofErr w:type="spellEnd"/>
+            <w:r>
+              <w:t xml:space="preserve"> T</w:t>
             </w:r>
             <w:r>
               <w:t>A</w:t>
@@ -1660,9 +1700,11 @@
             <w:pPr>
               <w:jc w:val="center"/>
             </w:pPr>
+            <w:proofErr w:type="spellStart"/>
             <w:r>
               <w:t>Glodie</w:t>
             </w:r>
+            <w:proofErr w:type="spellEnd"/>
             <w:r>
               <w:t xml:space="preserve"> </w:t>
             </w:r>
@@ -1903,9 +1945,21 @@
             <w:pPr>
               <w:jc w:val="center"/>
             </w:pPr>
-            <w:r>
-              <w:t>gtandu – cmapella</w:t>
-            </w:r>
+            <w:proofErr w:type="spellStart"/>
+            <w:proofErr w:type="gramStart"/>
+            <w:r>
+              <w:t>gtandu</w:t>
+            </w:r>
+            <w:proofErr w:type="spellEnd"/>
+            <w:proofErr w:type="gramEnd"/>
+            <w:r>
+              <w:t xml:space="preserve"> – </w:t>
+            </w:r>
+            <w:proofErr w:type="spellStart"/>
+            <w:r>
+              <w:t>cmapella</w:t>
+            </w:r>
+            <w:proofErr w:type="spellEnd"/>
           </w:p>
           <w:p>
             <w:pPr>
@@ -1969,9 +2023,21 @@
             <w:pPr>
               <w:jc w:val="center"/>
             </w:pPr>
-            <w:r>
-              <w:t>gtandu – cmapella</w:t>
-            </w:r>
+            <w:proofErr w:type="spellStart"/>
+            <w:proofErr w:type="gramStart"/>
+            <w:r>
+              <w:t>gtandu</w:t>
+            </w:r>
+            <w:proofErr w:type="spellEnd"/>
+            <w:proofErr w:type="gramEnd"/>
+            <w:r>
+              <w:t xml:space="preserve"> – </w:t>
+            </w:r>
+            <w:proofErr w:type="spellStart"/>
+            <w:r>
+              <w:t>cmapella</w:t>
+            </w:r>
+            <w:proofErr w:type="spellEnd"/>
           </w:p>
           <w:p>
             <w:pPr>
@@ -1993,7 +2059,15 @@
               <w:jc w:val="center"/>
             </w:pPr>
             <w:r>
-              <w:t>Ajout de « Présentation du sujet » et de l’ « Expression des besoins »</w:t>
+              <w:t xml:space="preserve">Ajout de « Présentation du sujet » et de </w:t>
+            </w:r>
+            <w:proofErr w:type="gramStart"/>
+            <w:r>
+              <w:t>l’ «</w:t>
+            </w:r>
+            <w:proofErr w:type="gramEnd"/>
+            <w:r>
+              <w:t xml:space="preserve"> Expression des besoins »</w:t>
             </w:r>
           </w:p>
         </w:tc>
@@ -2035,9 +2109,21 @@
             <w:pPr>
               <w:jc w:val="center"/>
             </w:pPr>
-            <w:r>
-              <w:t>gtandu – cmapella</w:t>
-            </w:r>
+            <w:proofErr w:type="spellStart"/>
+            <w:proofErr w:type="gramStart"/>
+            <w:r>
+              <w:t>gtandu</w:t>
+            </w:r>
+            <w:proofErr w:type="spellEnd"/>
+            <w:proofErr w:type="gramEnd"/>
+            <w:r>
+              <w:t xml:space="preserve"> – </w:t>
+            </w:r>
+            <w:proofErr w:type="spellStart"/>
+            <w:r>
+              <w:t>cmapella</w:t>
+            </w:r>
+            <w:proofErr w:type="spellEnd"/>
           </w:p>
           <w:p>
             <w:pPr>
@@ -2101,9 +2187,21 @@
             <w:pPr>
               <w:jc w:val="center"/>
             </w:pPr>
-            <w:r>
-              <w:t>gtandu – cmapella</w:t>
-            </w:r>
+            <w:proofErr w:type="spellStart"/>
+            <w:proofErr w:type="gramStart"/>
+            <w:r>
+              <w:t>gtandu</w:t>
+            </w:r>
+            <w:proofErr w:type="spellEnd"/>
+            <w:proofErr w:type="gramEnd"/>
+            <w:r>
+              <w:t xml:space="preserve"> – </w:t>
+            </w:r>
+            <w:proofErr w:type="spellStart"/>
+            <w:r>
+              <w:t>cmapella</w:t>
+            </w:r>
+            <w:proofErr w:type="spellEnd"/>
           </w:p>
           <w:p>
             <w:pPr>
@@ -2167,9 +2265,21 @@
             <w:pPr>
               <w:jc w:val="center"/>
             </w:pPr>
-            <w:r>
-              <w:t>gtandu – cmapella</w:t>
-            </w:r>
+            <w:proofErr w:type="spellStart"/>
+            <w:proofErr w:type="gramStart"/>
+            <w:r>
+              <w:t>gtandu</w:t>
+            </w:r>
+            <w:proofErr w:type="spellEnd"/>
+            <w:proofErr w:type="gramEnd"/>
+            <w:r>
+              <w:t xml:space="preserve"> – </w:t>
+            </w:r>
+            <w:proofErr w:type="spellStart"/>
+            <w:r>
+              <w:t>cmapella</w:t>
+            </w:r>
+            <w:proofErr w:type="spellEnd"/>
           </w:p>
           <w:p>
             <w:pPr>
@@ -2233,9 +2343,21 @@
             <w:pPr>
               <w:jc w:val="center"/>
             </w:pPr>
-            <w:r>
-              <w:t>gtandu – cmapella</w:t>
-            </w:r>
+            <w:proofErr w:type="spellStart"/>
+            <w:proofErr w:type="gramStart"/>
+            <w:r>
+              <w:t>gtandu</w:t>
+            </w:r>
+            <w:proofErr w:type="spellEnd"/>
+            <w:proofErr w:type="gramEnd"/>
+            <w:r>
+              <w:t xml:space="preserve"> – </w:t>
+            </w:r>
+            <w:proofErr w:type="spellStart"/>
+            <w:r>
+              <w:t>cmapella</w:t>
+            </w:r>
+            <w:proofErr w:type="spellEnd"/>
           </w:p>
           <w:p>
             <w:pPr>
@@ -2308,9 +2430,21 @@
             <w:pPr>
               <w:jc w:val="center"/>
             </w:pPr>
-            <w:r>
-              <w:t>gtandu – cmapella</w:t>
-            </w:r>
+            <w:proofErr w:type="spellStart"/>
+            <w:proofErr w:type="gramStart"/>
+            <w:r>
+              <w:t>gtandu</w:t>
+            </w:r>
+            <w:proofErr w:type="spellEnd"/>
+            <w:proofErr w:type="gramEnd"/>
+            <w:r>
+              <w:t xml:space="preserve"> – </w:t>
+            </w:r>
+            <w:proofErr w:type="spellStart"/>
+            <w:r>
+              <w:t>cmapella</w:t>
+            </w:r>
+            <w:proofErr w:type="spellEnd"/>
           </w:p>
           <w:p>
             <w:pPr>
@@ -2377,9 +2511,21 @@
             <w:pPr>
               <w:jc w:val="center"/>
             </w:pPr>
-            <w:r>
-              <w:t>gtandu – cmapella</w:t>
-            </w:r>
+            <w:proofErr w:type="spellStart"/>
+            <w:proofErr w:type="gramStart"/>
+            <w:r>
+              <w:t>gtandu</w:t>
+            </w:r>
+            <w:proofErr w:type="spellEnd"/>
+            <w:proofErr w:type="gramEnd"/>
+            <w:r>
+              <w:t xml:space="preserve"> – </w:t>
+            </w:r>
+            <w:proofErr w:type="spellStart"/>
+            <w:r>
+              <w:t>cmapella</w:t>
+            </w:r>
+            <w:proofErr w:type="spellEnd"/>
           </w:p>
           <w:p>
             <w:pPr>
@@ -2429,8 +2575,6 @@
             <w:pPr>
               <w:jc w:val="center"/>
             </w:pPr>
-            <w:bookmarkStart w:id="18" w:name="_GoBack"/>
-            <w:bookmarkEnd w:id="18"/>
           </w:p>
         </w:tc>
       </w:tr>
@@ -5371,7 +5515,7 @@
           <w:szCs w:val="32"/>
         </w:rPr>
       </w:pPr>
-      <w:bookmarkStart w:id="19" w:name="_Toc473820489"/>
+      <w:bookmarkStart w:id="18" w:name="_Toc473820489"/>
       <w:r>
         <w:br w:type="page"/>
       </w:r>
@@ -5388,7 +5532,7 @@
         <w:lastRenderedPageBreak/>
         <w:t>Présentation du Sujet</w:t>
       </w:r>
-      <w:bookmarkEnd w:id="19"/>
+      <w:bookmarkEnd w:id="18"/>
     </w:p>
     <w:p/>
     <w:p>
@@ -5399,11 +5543,11 @@
           <w:numId w:val="16"/>
         </w:numPr>
       </w:pPr>
-      <w:bookmarkStart w:id="20" w:name="_Toc473820490"/>
+      <w:bookmarkStart w:id="19" w:name="_Toc473820490"/>
       <w:r>
         <w:t>Contexte</w:t>
       </w:r>
-      <w:bookmarkEnd w:id="20"/>
+      <w:bookmarkEnd w:id="19"/>
     </w:p>
     <w:p/>
     <w:p>
@@ -5545,11 +5689,11 @@
           <w:numId w:val="16"/>
         </w:numPr>
       </w:pPr>
-      <w:bookmarkStart w:id="21" w:name="_Toc473820491"/>
+      <w:bookmarkStart w:id="20" w:name="_Toc473820491"/>
       <w:r>
         <w:t>Description de l’existant</w:t>
       </w:r>
-      <w:bookmarkEnd w:id="21"/>
+      <w:bookmarkEnd w:id="20"/>
     </w:p>
     <w:p/>
     <w:p>
@@ -5827,11 +5971,11 @@
           <w:numId w:val="16"/>
         </w:numPr>
       </w:pPr>
-      <w:bookmarkStart w:id="22" w:name="_Toc473820492"/>
+      <w:bookmarkStart w:id="21" w:name="_Toc473820492"/>
       <w:r>
         <w:t>Objectifs</w:t>
       </w:r>
-      <w:bookmarkEnd w:id="22"/>
+      <w:bookmarkEnd w:id="21"/>
     </w:p>
     <w:p/>
     <w:p>
@@ -5960,11 +6104,11 @@
           <w:numId w:val="16"/>
         </w:numPr>
       </w:pPr>
-      <w:bookmarkStart w:id="23" w:name="_Toc473820493"/>
+      <w:bookmarkStart w:id="22" w:name="_Toc473820493"/>
       <w:r>
         <w:t>Besoins fonctionnels</w:t>
       </w:r>
-      <w:bookmarkEnd w:id="23"/>
+      <w:bookmarkEnd w:id="22"/>
     </w:p>
     <w:p>
       <w:pPr>
@@ -5987,8 +6131,13 @@
         <w:t>recueilli les principal</w:t>
       </w:r>
       <w:r>
-        <w:t>es requêtes de Madame Benzakki</w:t>
-      </w:r>
+        <w:t xml:space="preserve">es requêtes de Madame </w:t>
+      </w:r>
+      <w:proofErr w:type="spellStart"/>
+      <w:r>
+        <w:t>Benzakki</w:t>
+      </w:r>
+      <w:proofErr w:type="spellEnd"/>
       <w:r>
         <w:t>, représentant</w:t>
       </w:r>
@@ -6576,14 +6725,14 @@
           <w:numId w:val="16"/>
         </w:numPr>
       </w:pPr>
-      <w:bookmarkStart w:id="24" w:name="_Toc473820494"/>
+      <w:bookmarkStart w:id="23" w:name="_Toc473820494"/>
       <w:r>
         <w:t xml:space="preserve">Contraintes </w:t>
       </w:r>
       <w:r>
         <w:t>fonctionnelles</w:t>
       </w:r>
-      <w:bookmarkEnd w:id="24"/>
+      <w:bookmarkEnd w:id="23"/>
     </w:p>
     <w:p/>
     <w:p>
@@ -6667,14 +6816,14 @@
           <w:numId w:val="16"/>
         </w:numPr>
       </w:pPr>
-      <w:bookmarkStart w:id="25" w:name="_Toc473820495"/>
+      <w:bookmarkStart w:id="24" w:name="_Toc473820495"/>
       <w:r>
         <w:t>Environnement de dé</w:t>
       </w:r>
       <w:r>
         <w:t>veloppement et langages</w:t>
       </w:r>
-      <w:bookmarkEnd w:id="25"/>
+      <w:bookmarkEnd w:id="24"/>
     </w:p>
     <w:p/>
     <w:p>
@@ -6685,13 +6834,13 @@
           <w:numId w:val="25"/>
         </w:numPr>
       </w:pPr>
-      <w:bookmarkStart w:id="26" w:name="_Toc467784604"/>
-      <w:bookmarkStart w:id="27" w:name="_Toc473820496"/>
+      <w:bookmarkStart w:id="25" w:name="_Toc467784604"/>
+      <w:bookmarkStart w:id="26" w:name="_Toc473820496"/>
       <w:r>
         <w:t>Framework J2EE</w:t>
       </w:r>
+      <w:bookmarkEnd w:id="25"/>
       <w:bookmarkEnd w:id="26"/>
-      <w:bookmarkEnd w:id="27"/>
     </w:p>
     <w:p/>
     <w:p>
@@ -6740,16 +6889,16 @@
           <w:numId w:val="25"/>
         </w:numPr>
       </w:pPr>
-      <w:bookmarkStart w:id="28" w:name="_Toc467784605"/>
-      <w:bookmarkStart w:id="29" w:name="_Toc473820497"/>
+      <w:bookmarkStart w:id="27" w:name="_Toc467784605"/>
+      <w:bookmarkStart w:id="28" w:name="_Toc473820497"/>
       <w:r>
         <w:t xml:space="preserve">Bases </w:t>
       </w:r>
       <w:r>
         <w:t>de données</w:t>
       </w:r>
+      <w:bookmarkEnd w:id="27"/>
       <w:bookmarkEnd w:id="28"/>
-      <w:bookmarkEnd w:id="29"/>
     </w:p>
     <w:p/>
     <w:p>
@@ -6787,13 +6936,13 @@
           <w:numId w:val="25"/>
         </w:numPr>
       </w:pPr>
-      <w:bookmarkStart w:id="30" w:name="_Toc467784606"/>
-      <w:bookmarkStart w:id="31" w:name="_Toc473820498"/>
+      <w:bookmarkStart w:id="29" w:name="_Toc467784606"/>
+      <w:bookmarkStart w:id="30" w:name="_Toc473820498"/>
       <w:r>
         <w:t>L’environnement de développement</w:t>
       </w:r>
+      <w:bookmarkEnd w:id="29"/>
       <w:bookmarkEnd w:id="30"/>
-      <w:bookmarkEnd w:id="31"/>
     </w:p>
     <w:p/>
     <w:p>
@@ -6834,8 +6983,13 @@
         <w:t xml:space="preserve"> au </w:t>
       </w:r>
       <w:r>
-        <w:t>Framework Mockito</w:t>
-      </w:r>
+        <w:t xml:space="preserve">Framework </w:t>
+      </w:r>
+      <w:proofErr w:type="spellStart"/>
+      <w:r>
+        <w:t>Mockito</w:t>
+      </w:r>
+      <w:proofErr w:type="spellEnd"/>
       <w:r>
         <w:t xml:space="preserve"> qui permet de simuler le comportement des objets réels tel que la base de données, un web service etc.</w:t>
       </w:r>
@@ -6845,9 +6999,11 @@
       <w:r>
         <w:t xml:space="preserve">Afin d’accélérer le passage code/test et la création de test, nous utilisons le plugin Eclipse </w:t>
       </w:r>
+      <w:proofErr w:type="spellStart"/>
       <w:r>
         <w:t>MoreUnit</w:t>
       </w:r>
+      <w:proofErr w:type="spellEnd"/>
       <w:r>
         <w:t>.</w:t>
       </w:r>
@@ -6864,7 +7020,15 @@
         <w:t xml:space="preserve">Pour assurer que la couverture de code soit optimale, nous avons </w:t>
       </w:r>
       <w:r>
-        <w:t>opté pour le Plugin ElcEmma qui se combine parfaitement à JUnit. Il permet d’obtenir des métriques quant au pourcentage des classes, méthodes qui sont testés.</w:t>
+        <w:t xml:space="preserve">opté pour le Plugin </w:t>
+      </w:r>
+      <w:proofErr w:type="spellStart"/>
+      <w:r>
+        <w:t>ElcEmma</w:t>
+      </w:r>
+      <w:proofErr w:type="spellEnd"/>
+      <w:r>
+        <w:t xml:space="preserve"> qui se combine parfaitement à JUnit. Il permet d’obtenir des métriques quant au pourcentage des classes, méthodes qui sont testés.</w:t>
       </w:r>
       <w:r>
         <w:t xml:space="preserve"> Il donne donc une vision d’ensemble de la couverture </w:t>
@@ -6898,13 +7062,13 @@
           <w:numId w:val="25"/>
         </w:numPr>
       </w:pPr>
-      <w:bookmarkStart w:id="32" w:name="_Toc467784607"/>
-      <w:bookmarkStart w:id="33" w:name="_Toc473820499"/>
+      <w:bookmarkStart w:id="31" w:name="_Toc467784607"/>
+      <w:bookmarkStart w:id="32" w:name="_Toc473820499"/>
       <w:r>
         <w:t>Outils collaboratifs</w:t>
       </w:r>
+      <w:bookmarkEnd w:id="31"/>
       <w:bookmarkEnd w:id="32"/>
-      <w:bookmarkEnd w:id="33"/>
     </w:p>
     <w:p/>
     <w:p>
@@ -6921,7 +7085,15 @@
     <w:p/>
     <w:p>
       <w:r>
-        <w:t xml:space="preserve">De plus, Madame Benzakki nous a suggéré d’utiliser Slack qui permet de communiquer </w:t>
+        <w:t xml:space="preserve">De plus, Madame </w:t>
+      </w:r>
+      <w:proofErr w:type="spellStart"/>
+      <w:r>
+        <w:t>Benzakki</w:t>
+      </w:r>
+      <w:proofErr w:type="spellEnd"/>
+      <w:r>
+        <w:t xml:space="preserve"> nous a suggéré d’utiliser Slack qui permet de communiquer </w:t>
       </w:r>
       <w:r>
         <w:t xml:space="preserve">plus facilement entre l’enseignant et les étudiants </w:t>
@@ -6951,8 +7123,13 @@
         <w:t>GitHub</w:t>
       </w:r>
       <w:r>
-        <w:t xml:space="preserve"> ou encore BusyBot</w:t>
-      </w:r>
+        <w:t xml:space="preserve"> ou encore </w:t>
+      </w:r>
+      <w:proofErr w:type="spellStart"/>
+      <w:r>
+        <w:t>BusyBot</w:t>
+      </w:r>
+      <w:proofErr w:type="spellEnd"/>
       <w:r>
         <w:t>,</w:t>
       </w:r>
@@ -6972,19 +7149,32 @@
           <w:numId w:val="16"/>
         </w:numPr>
       </w:pPr>
-      <w:bookmarkStart w:id="34" w:name="_Toc473820500"/>
+      <w:bookmarkStart w:id="33" w:name="_Toc473820500"/>
       <w:r>
         <w:t>Maquettes</w:t>
       </w:r>
-      <w:bookmarkEnd w:id="34"/>
+      <w:bookmarkEnd w:id="33"/>
     </w:p>
     <w:p/>
     <w:p>
       <w:r>
         <w:t xml:space="preserve">Afin d’illustrer l’agencement de l’interface web, nous avons créé des maquettes à l’aide de l’application </w:t>
       </w:r>
-      <w:r>
-        <w:t>Balsamiq Mockups 3</w:t>
+      <w:proofErr w:type="spellStart"/>
+      <w:r>
+        <w:t>Balsamiq</w:t>
+      </w:r>
+      <w:proofErr w:type="spellEnd"/>
+      <w:r>
+        <w:t xml:space="preserve"> </w:t>
+      </w:r>
+      <w:proofErr w:type="spellStart"/>
+      <w:r>
+        <w:t>Mockups</w:t>
+      </w:r>
+      <w:proofErr w:type="spellEnd"/>
+      <w:r>
+        <w:t xml:space="preserve"> 3</w:t>
       </w:r>
       <w:r>
         <w:t xml:space="preserve">, un logiciel de conception de </w:t>
@@ -7005,13 +7195,13 @@
           <w:numId w:val="20"/>
         </w:numPr>
       </w:pPr>
-      <w:bookmarkStart w:id="35" w:name="_Toc467784609"/>
-      <w:bookmarkStart w:id="36" w:name="_Toc473820501"/>
+      <w:bookmarkStart w:id="34" w:name="_Toc467784609"/>
+      <w:bookmarkStart w:id="35" w:name="_Toc473820501"/>
       <w:r>
         <w:t>Le portail d’authentification</w:t>
       </w:r>
+      <w:bookmarkEnd w:id="34"/>
       <w:bookmarkEnd w:id="35"/>
-      <w:bookmarkEnd w:id="36"/>
     </w:p>
     <w:p/>
     <w:p>
@@ -7107,14 +7297,14 @@
           <w:numId w:val="20"/>
         </w:numPr>
       </w:pPr>
-      <w:bookmarkStart w:id="37" w:name="_Toc467784610"/>
-      <w:bookmarkStart w:id="38" w:name="_Toc473820502"/>
+      <w:bookmarkStart w:id="36" w:name="_Toc467784610"/>
+      <w:bookmarkStart w:id="37" w:name="_Toc473820502"/>
       <w:r>
         <w:lastRenderedPageBreak/>
         <w:t>La page d’accueil d’un élève</w:t>
       </w:r>
+      <w:bookmarkEnd w:id="36"/>
       <w:bookmarkEnd w:id="37"/>
-      <w:bookmarkEnd w:id="38"/>
     </w:p>
     <w:p/>
     <w:p>
@@ -7235,13 +7425,13 @@
           <w:numId w:val="20"/>
         </w:numPr>
       </w:pPr>
-      <w:bookmarkStart w:id="39" w:name="_Toc467784611"/>
-      <w:bookmarkStart w:id="40" w:name="_Toc473820503"/>
+      <w:bookmarkStart w:id="38" w:name="_Toc467784611"/>
+      <w:bookmarkStart w:id="39" w:name="_Toc473820503"/>
       <w:r>
         <w:t>La page d’accueil d’un professeur</w:t>
       </w:r>
+      <w:bookmarkEnd w:id="38"/>
       <w:bookmarkEnd w:id="39"/>
-      <w:bookmarkEnd w:id="40"/>
     </w:p>
     <w:p/>
     <w:p>
@@ -7338,8 +7528,8 @@
           <w:numId w:val="20"/>
         </w:numPr>
       </w:pPr>
-      <w:bookmarkStart w:id="41" w:name="_Toc467784612"/>
-      <w:bookmarkStart w:id="42" w:name="_Toc473820504"/>
+      <w:bookmarkStart w:id="40" w:name="_Toc467784612"/>
+      <w:bookmarkStart w:id="41" w:name="_Toc473820504"/>
       <w:r>
         <w:lastRenderedPageBreak/>
         <w:t xml:space="preserve">La page </w:t>
@@ -7347,8 +7537,8 @@
       <w:r>
         <w:t>contenant les notes de l’élève</w:t>
       </w:r>
+      <w:bookmarkEnd w:id="40"/>
       <w:bookmarkEnd w:id="41"/>
-      <w:bookmarkEnd w:id="42"/>
     </w:p>
     <w:p/>
     <w:p>
@@ -7483,8 +7673,8 @@
           <w:numId w:val="20"/>
         </w:numPr>
       </w:pPr>
-      <w:bookmarkStart w:id="43" w:name="_Toc467784613"/>
-      <w:bookmarkStart w:id="44" w:name="_Toc473820505"/>
+      <w:bookmarkStart w:id="42" w:name="_Toc467784613"/>
+      <w:bookmarkStart w:id="43" w:name="_Toc473820505"/>
       <w:r>
         <w:t>Une page d</w:t>
       </w:r>
@@ -7500,8 +7690,8 @@
       <w:r>
         <w:t xml:space="preserve"> par un professeur</w:t>
       </w:r>
+      <w:bookmarkEnd w:id="42"/>
       <w:bookmarkEnd w:id="43"/>
-      <w:bookmarkEnd w:id="44"/>
     </w:p>
     <w:p/>
     <w:p>
@@ -7619,12 +7809,12 @@
           <w:numId w:val="20"/>
         </w:numPr>
       </w:pPr>
-      <w:bookmarkStart w:id="45" w:name="_Toc473820506"/>
+      <w:bookmarkStart w:id="44" w:name="_Toc473820506"/>
       <w:r>
         <w:lastRenderedPageBreak/>
         <w:t>Formulaire de création de filière</w:t>
       </w:r>
-      <w:bookmarkEnd w:id="45"/>
+      <w:bookmarkEnd w:id="44"/>
     </w:p>
     <w:p/>
     <w:p>
@@ -7650,7 +7840,7 @@
           <w:lang w:eastAsia="fr-FR"/>
         </w:rPr>
         <w:pict w14:anchorId="2AE13385">
-          <v:shape id="_x0000_i1026" type="#_x0000_t75" style="width:348.6pt;height:232.8pt">
+          <v:shape id="_x0000_i1026" type="#_x0000_t75" style="width:348.8pt;height:232.85pt">
             <v:imagedata r:id="rId17" o:title="Creer une filière"/>
           </v:shape>
         </w:pict>
@@ -7684,7 +7874,7 @@
           <w:numId w:val="20"/>
         </w:numPr>
       </w:pPr>
-      <w:bookmarkStart w:id="46" w:name="_Toc473820507"/>
+      <w:bookmarkStart w:id="45" w:name="_Toc473820507"/>
       <w:r>
         <w:t>Formulaire de création d’</w:t>
       </w:r>
@@ -7694,7 +7884,7 @@
       <w:r>
         <w:t>atière</w:t>
       </w:r>
-      <w:bookmarkEnd w:id="46"/>
+      <w:bookmarkEnd w:id="45"/>
     </w:p>
     <w:p/>
     <w:p>
@@ -7809,7 +7999,7 @@
           <w:numId w:val="20"/>
         </w:numPr>
       </w:pPr>
-      <w:bookmarkStart w:id="47" w:name="_Toc473820508"/>
+      <w:bookmarkStart w:id="46" w:name="_Toc473820508"/>
       <w:r>
         <w:lastRenderedPageBreak/>
         <w:t xml:space="preserve">Formulaire de création d’une </w:t>
@@ -7817,7 +8007,7 @@
       <w:r>
         <w:t>classe</w:t>
       </w:r>
-      <w:bookmarkEnd w:id="47"/>
+      <w:bookmarkEnd w:id="46"/>
     </w:p>
     <w:p/>
     <w:p>
@@ -7938,12 +8128,12 @@
           <w:numId w:val="16"/>
         </w:numPr>
       </w:pPr>
-      <w:bookmarkStart w:id="48" w:name="_Toc473820509"/>
+      <w:bookmarkStart w:id="47" w:name="_Toc473820509"/>
       <w:r>
         <w:lastRenderedPageBreak/>
         <w:t>Spécifications Techniques et Fonctionnelles</w:t>
       </w:r>
-      <w:bookmarkEnd w:id="48"/>
+      <w:bookmarkEnd w:id="47"/>
     </w:p>
     <w:p>
       <w:pPr>
@@ -7953,11 +8143,11 @@
           <w:numId w:val="16"/>
         </w:numPr>
       </w:pPr>
-      <w:bookmarkStart w:id="49" w:name="_Toc473820510"/>
+      <w:bookmarkStart w:id="48" w:name="_Toc473820510"/>
       <w:r>
         <w:t>Diagramme de cas d’utilisations</w:t>
       </w:r>
-      <w:bookmarkEnd w:id="49"/>
+      <w:bookmarkEnd w:id="48"/>
     </w:p>
     <w:p/>
     <w:p>
@@ -7966,7 +8156,7 @@
       </w:pPr>
       <w:r>
         <w:pict w14:anchorId="30C79E86">
-          <v:shape id="_x0000_i1027" type="#_x0000_t75" style="width:453.6pt;height:400.8pt">
+          <v:shape id="_x0000_i1027" type="#_x0000_t75" style="width:453.5pt;height:400.55pt">
             <v:imagedata r:id="rId20" o:title="1 - Use Case Diagram - Général"/>
           </v:shape>
         </w:pict>
@@ -8005,7 +8195,7 @@
           <w:numId w:val="16"/>
         </w:numPr>
       </w:pPr>
-      <w:bookmarkStart w:id="50" w:name="_Toc473820511"/>
+      <w:bookmarkStart w:id="49" w:name="_Toc473820511"/>
       <w:r>
         <w:t>Présentati</w:t>
       </w:r>
@@ -8021,7 +8211,7 @@
       <w:r>
         <w:t xml:space="preserve"> de l’application</w:t>
       </w:r>
-      <w:bookmarkEnd w:id="50"/>
+      <w:bookmarkEnd w:id="49"/>
     </w:p>
     <w:p/>
     <w:p>
@@ -8501,11 +8691,11 @@
           <w:numId w:val="16"/>
         </w:numPr>
       </w:pPr>
-      <w:bookmarkStart w:id="51" w:name="_Toc473820512"/>
+      <w:bookmarkStart w:id="50" w:name="_Toc473820512"/>
       <w:r>
         <w:t>Détails des cas d’utilisations généraux</w:t>
       </w:r>
-      <w:bookmarkEnd w:id="51"/>
+      <w:bookmarkEnd w:id="50"/>
     </w:p>
     <w:p/>
     <w:p>
@@ -8773,12 +8963,12 @@
           <w:numId w:val="16"/>
         </w:numPr>
       </w:pPr>
-      <w:bookmarkStart w:id="52" w:name="_Toc473820513"/>
+      <w:bookmarkStart w:id="51" w:name="_Toc473820513"/>
       <w:r>
         <w:lastRenderedPageBreak/>
         <w:t>Détails des cas d’utilisations pour l’administrateur</w:t>
       </w:r>
-      <w:bookmarkEnd w:id="52"/>
+      <w:bookmarkEnd w:id="51"/>
     </w:p>
     <w:p/>
     <w:p>
@@ -8983,7 +9173,15 @@
         </w:numPr>
       </w:pPr>
       <w:r>
-        <w:t>L’administrateur sélectionne son fichier Excel au format xls.</w:t>
+        <w:t xml:space="preserve">L’administrateur sélectionne son fichier Excel au format </w:t>
+      </w:r>
+      <w:proofErr w:type="spellStart"/>
+      <w:r>
+        <w:t>xls</w:t>
+      </w:r>
+      <w:proofErr w:type="spellEnd"/>
+      <w:r>
+        <w:t>.</w:t>
       </w:r>
     </w:p>
     <w:p>
@@ -9072,12 +9270,12 @@
           <w:numId w:val="16"/>
         </w:numPr>
       </w:pPr>
-      <w:bookmarkStart w:id="53" w:name="_Toc473820514"/>
+      <w:bookmarkStart w:id="52" w:name="_Toc473820514"/>
       <w:r>
         <w:lastRenderedPageBreak/>
         <w:t>Détails des cas d’utilisations pour le responsable de filière</w:t>
       </w:r>
-      <w:bookmarkEnd w:id="53"/>
+      <w:bookmarkEnd w:id="52"/>
     </w:p>
     <w:p/>
     <w:p>
@@ -9787,12 +9985,12 @@
           <w:numId w:val="16"/>
         </w:numPr>
       </w:pPr>
-      <w:bookmarkStart w:id="54" w:name="_Toc473820515"/>
+      <w:bookmarkStart w:id="53" w:name="_Toc473820515"/>
       <w:r>
         <w:lastRenderedPageBreak/>
         <w:t>Détails des cas d’utilisations pour l’enseignant</w:t>
       </w:r>
-      <w:bookmarkEnd w:id="54"/>
+      <w:bookmarkEnd w:id="53"/>
     </w:p>
     <w:p/>
     <w:p>
@@ -10085,12 +10283,12 @@
           <w:numId w:val="16"/>
         </w:numPr>
       </w:pPr>
-      <w:bookmarkStart w:id="55" w:name="_Toc473820516"/>
+      <w:bookmarkStart w:id="54" w:name="_Toc473820516"/>
       <w:r>
         <w:lastRenderedPageBreak/>
         <w:t>Détails des cas d’utilisations pour l’étudiant</w:t>
       </w:r>
-      <w:bookmarkEnd w:id="55"/>
+      <w:bookmarkEnd w:id="54"/>
     </w:p>
     <w:p/>
     <w:p>
@@ -10327,24 +10525,26 @@
           <w:numId w:val="16"/>
         </w:numPr>
       </w:pPr>
-      <w:bookmarkStart w:id="56" w:name="_Toc473820517"/>
+      <w:bookmarkStart w:id="55" w:name="_Toc473820517"/>
       <w:r>
         <w:lastRenderedPageBreak/>
         <w:t>Diagramme de classe</w:t>
       </w:r>
+      <w:bookmarkEnd w:id="55"/>
+    </w:p>
+    <w:p/>
+    <w:p>
+      <w:r>
+        <w:t>La structure du logiciel est composé</w:t>
+      </w:r>
+      <w:r>
+        <w:t>e</w:t>
+      </w:r>
+      <w:r>
+        <w:t xml:space="preserve"> de 13 classes dont 1 abstraite :</w:t>
+      </w:r>
+      <w:bookmarkStart w:id="56" w:name="_GoBack"/>
       <w:bookmarkEnd w:id="56"/>
-    </w:p>
-    <w:p/>
-    <w:p>
-      <w:r>
-        <w:t>La structure du logiciel est composé</w:t>
-      </w:r>
-      <w:r>
-        <w:t>e</w:t>
-      </w:r>
-      <w:r>
-        <w:t xml:space="preserve"> de 13 classes dont 1 abstraite :</w:t>
-      </w:r>
     </w:p>
     <w:p/>
     <w:p>
@@ -10353,11 +10553,57 @@
         <w:jc w:val="center"/>
       </w:pPr>
       <w:r>
-        <w:pict w14:anchorId="122F07CD">
-          <v:shape id="_x0000_i1028" type="#_x0000_t75" style="width:478.8pt;height:439.8pt">
-            <v:imagedata r:id="rId28" o:title="Diagramme de classe"/>
-          </v:shape>
-        </w:pict>
+        <w:rPr>
+          <w:noProof/>
+        </w:rPr>
+        <w:drawing>
+          <wp:inline distT="0" distB="0" distL="0" distR="0" wp14:anchorId="1697AE2E" wp14:editId="48C43594">
+            <wp:extent cx="6507605" cy="4600575"/>
+            <wp:effectExtent l="0" t="0" r="0" b="0"/>
+            <wp:docPr id="20" name="Image 20" descr="C:\Users\Corentin\AppData\Local\Microsoft\Windows\INetCache\Content.Word\ClassDiagram - v5.png"/>
+            <wp:cNvGraphicFramePr>
+              <a:graphicFrameLocks xmlns:a="http://schemas.openxmlformats.org/drawingml/2006/main" noChangeAspect="1"/>
+            </wp:cNvGraphicFramePr>
+            <a:graphic xmlns:a="http://schemas.openxmlformats.org/drawingml/2006/main">
+              <a:graphicData uri="http://schemas.openxmlformats.org/drawingml/2006/picture">
+                <pic:pic xmlns:pic="http://schemas.openxmlformats.org/drawingml/2006/picture">
+                  <pic:nvPicPr>
+                    <pic:cNvPr id="0" name="Picture 10" descr="C:\Users\Corentin\AppData\Local\Microsoft\Windows\INetCache\Content.Word\ClassDiagram - v5.png"/>
+                    <pic:cNvPicPr>
+                      <a:picLocks noChangeAspect="1" noChangeArrowheads="1"/>
+                    </pic:cNvPicPr>
+                  </pic:nvPicPr>
+                  <pic:blipFill>
+                    <a:blip r:embed="rId28">
+                      <a:extLst>
+                        <a:ext uri="{28A0092B-C50C-407E-A947-70E740481C1C}">
+                          <a14:useLocalDpi xmlns:a14="http://schemas.microsoft.com/office/drawing/2010/main" val="0"/>
+                        </a:ext>
+                      </a:extLst>
+                    </a:blip>
+                    <a:srcRect/>
+                    <a:stretch>
+                      <a:fillRect/>
+                    </a:stretch>
+                  </pic:blipFill>
+                  <pic:spPr bwMode="auto">
+                    <a:xfrm>
+                      <a:off x="0" y="0"/>
+                      <a:ext cx="6525775" cy="4613421"/>
+                    </a:xfrm>
+                    <a:prstGeom prst="rect">
+                      <a:avLst/>
+                    </a:prstGeom>
+                    <a:noFill/>
+                    <a:ln>
+                      <a:noFill/>
+                    </a:ln>
+                  </pic:spPr>
+                </pic:pic>
+              </a:graphicData>
+            </a:graphic>
+          </wp:inline>
+        </w:drawing>
       </w:r>
     </w:p>
     <w:p>
@@ -10606,7 +10852,7 @@
     <w:p>
       <w:r>
         <w:pict w14:anchorId="4DE56CBF">
-          <v:shape id="_x0000_i1029" type="#_x0000_t75" style="width:453pt;height:397.8pt">
+          <v:shape id="_x0000_i1029" type="#_x0000_t75" style="width:453.2pt;height:397.6pt">
             <v:imagedata r:id="rId30" o:title="Création d'une filière"/>
           </v:shape>
         </w:pict>
@@ -10676,7 +10922,7 @@
     <w:p>
       <w:r>
         <w:pict w14:anchorId="0D2E23E5">
-          <v:shape id="_x0000_i1030" type="#_x0000_t75" style="width:452.4pt;height:190.2pt">
+          <v:shape id="_x0000_i1030" type="#_x0000_t75" style="width:452.65pt;height:190.4pt">
             <v:imagedata r:id="rId31" o:title="Création d'une matière"/>
           </v:shape>
         </w:pict>
@@ -10738,7 +10984,7 @@
       </w:pPr>
       <w:r>
         <w:pict w14:anchorId="4FEFA705">
-          <v:shape id="_x0000_i1031" type="#_x0000_t75" style="width:453.6pt;height:3in">
+          <v:shape id="_x0000_i1031" type="#_x0000_t75" style="width:453.6pt;height:215.95pt">
             <v:imagedata r:id="rId32" o:title="Création d'une classe"/>
           </v:shape>
         </w:pict>
@@ -10807,7 +11053,15 @@
         <w:t>.</w:t>
       </w:r>
       <w:r>
-        <w:t xml:space="preserve"> Elle permet de actualiser les notes Matière et Etudiante.</w:t>
+        <w:t xml:space="preserve"> Elle permet </w:t>
+      </w:r>
+      <w:proofErr w:type="gramStart"/>
+      <w:r>
+        <w:t>de actualiser</w:t>
+      </w:r>
+      <w:proofErr w:type="gramEnd"/>
+      <w:r>
+        <w:t xml:space="preserve"> les notes Matière et Etudiante.</w:t>
       </w:r>
     </w:p>
     <w:p/>
@@ -10817,7 +11071,7 @@
       </w:pPr>
       <w:r>
         <w:pict w14:anchorId="0DB3CC60">
-          <v:shape id="_x0000_i1032" type="#_x0000_t75" style="width:453.6pt;height:208.8pt">
+          <v:shape id="_x0000_i1032" type="#_x0000_t75" style="width:453.4pt;height:208.6pt">
             <v:imagedata r:id="rId33" o:title="Publier les notes"/>
           </v:shape>
         </w:pict>
@@ -11207,7 +11461,7 @@
 </file>
 
 <file path=word/endnotes.xml><?xml version="1.0" encoding="utf-8"?>
-<w:endnotes xmlns:wpc="http://schemas.microsoft.com/office/word/2010/wordprocessingCanvas" xmlns:cx="http://schemas.microsoft.com/office/drawing/2014/chartex" xmlns:cx1="http://schemas.microsoft.com/office/drawing/2015/9/8/chartex" xmlns:cx2="http://schemas.microsoft.com/office/drawing/2015/10/21/chartex" xmlns:cx3="http://schemas.microsoft.com/office/drawing/2016/5/9/chartex" xmlns:cx4="http://schemas.microsoft.com/office/drawing/2016/5/10/chartex" xmlns:cx5="http://schemas.microsoft.com/office/drawing/2016/5/11/chartex" xmlns:mc="http://schemas.openxmlformats.org/markup-compatibility/2006" xmlns:o="urn:schemas-microsoft-com:office:office" xmlns:r="http://schemas.openxmlformats.org/officeDocument/2006/relationships" xmlns:m="http://schemas.openxmlformats.org/officeDocument/2006/math" xmlns:v="urn:schemas-microsoft-com:vml" xmlns:wp14="http://schemas.microsoft.com/office/word/2010/wordprocessingDrawing" xmlns:wp="http://schemas.openxmlformats.org/drawingml/2006/wordprocessingDrawing" xmlns:w10="urn:schemas-microsoft-com:office:word" xmlns:w="http://schemas.openxmlformats.org/wordprocessingml/2006/main" xmlns:w14="http://schemas.microsoft.com/office/word/2010/wordml" xmlns:w15="http://schemas.microsoft.com/office/word/2012/wordml" xmlns:w16se="http://schemas.microsoft.com/office/word/2015/wordml/symex" xmlns:wpg="http://schemas.microsoft.com/office/word/2010/wordprocessingGroup" xmlns:wpi="http://schemas.microsoft.com/office/word/2010/wordprocessingInk" xmlns:wne="http://schemas.microsoft.com/office/word/2006/wordml" xmlns:wps="http://schemas.microsoft.com/office/word/2010/wordprocessingShape" mc:Ignorable="w14 w15 w16se wp14">
+<w:endnotes xmlns:wpc="http://schemas.microsoft.com/office/word/2010/wordprocessingCanvas" xmlns:cx="http://schemas.microsoft.com/office/drawing/2014/chartex" xmlns:cx1="http://schemas.microsoft.com/office/drawing/2015/9/8/chartex" xmlns:cx2="http://schemas.microsoft.com/office/drawing/2015/10/21/chartex" xmlns:cx3="http://schemas.microsoft.com/office/drawing/2016/5/9/chartex" xmlns:cx4="http://schemas.microsoft.com/office/drawing/2016/5/10/chartex" xmlns:cx5="http://schemas.microsoft.com/office/drawing/2016/5/11/chartex" xmlns:cx6="http://schemas.microsoft.com/office/drawing/2016/5/12/chartex" xmlns:cx7="http://schemas.microsoft.com/office/drawing/2016/5/13/chartex" xmlns:cx8="http://schemas.microsoft.com/office/drawing/2016/5/14/chartex" xmlns:mc="http://schemas.openxmlformats.org/markup-compatibility/2006" xmlns:aink="http://schemas.microsoft.com/office/drawing/2016/ink" xmlns:o="urn:schemas-microsoft-com:office:office" xmlns:r="http://schemas.openxmlformats.org/officeDocument/2006/relationships" xmlns:m="http://schemas.openxmlformats.org/officeDocument/2006/math" xmlns:v="urn:schemas-microsoft-com:vml" xmlns:wp14="http://schemas.microsoft.com/office/word/2010/wordprocessingDrawing" xmlns:wp="http://schemas.openxmlformats.org/drawingml/2006/wordprocessingDrawing" xmlns:w10="urn:schemas-microsoft-com:office:word" xmlns:w="http://schemas.openxmlformats.org/wordprocessingml/2006/main" xmlns:w14="http://schemas.microsoft.com/office/word/2010/wordml" xmlns:w15="http://schemas.microsoft.com/office/word/2012/wordml" xmlns:w16se="http://schemas.microsoft.com/office/word/2015/wordml/symex" xmlns:wpg="http://schemas.microsoft.com/office/word/2010/wordprocessingGroup" xmlns:wpi="http://schemas.microsoft.com/office/word/2010/wordprocessingInk" xmlns:wne="http://schemas.microsoft.com/office/word/2006/wordml" xmlns:wps="http://schemas.microsoft.com/office/word/2010/wordprocessingShape" mc:Ignorable="w14 w15 w16se wp14">
   <w:endnote w:type="separator" w:id="-1">
     <w:p>
       <w:pPr>
@@ -11232,7 +11486,7 @@
 </file>
 
 <file path=word/footer1.xml><?xml version="1.0" encoding="utf-8"?>
-<w:ftr xmlns:wpc="http://schemas.microsoft.com/office/word/2010/wordprocessingCanvas" xmlns:cx="http://schemas.microsoft.com/office/drawing/2014/chartex" xmlns:cx1="http://schemas.microsoft.com/office/drawing/2015/9/8/chartex" xmlns:cx2="http://schemas.microsoft.com/office/drawing/2015/10/21/chartex" xmlns:cx3="http://schemas.microsoft.com/office/drawing/2016/5/9/chartex" xmlns:cx4="http://schemas.microsoft.com/office/drawing/2016/5/10/chartex" xmlns:cx5="http://schemas.microsoft.com/office/drawing/2016/5/11/chartex" xmlns:mc="http://schemas.openxmlformats.org/markup-compatibility/2006" xmlns:o="urn:schemas-microsoft-com:office:office" xmlns:r="http://schemas.openxmlformats.org/officeDocument/2006/relationships" xmlns:m="http://schemas.openxmlformats.org/officeDocument/2006/math" xmlns:v="urn:schemas-microsoft-com:vml" xmlns:wp14="http://schemas.microsoft.com/office/word/2010/wordprocessingDrawing" xmlns:wp="http://schemas.openxmlformats.org/drawingml/2006/wordprocessingDrawing" xmlns:w10="urn:schemas-microsoft-com:office:word" xmlns:w="http://schemas.openxmlformats.org/wordprocessingml/2006/main" xmlns:w14="http://schemas.microsoft.com/office/word/2010/wordml" xmlns:w15="http://schemas.microsoft.com/office/word/2012/wordml" xmlns:w16se="http://schemas.microsoft.com/office/word/2015/wordml/symex" xmlns:wpg="http://schemas.microsoft.com/office/word/2010/wordprocessingGroup" xmlns:wpi="http://schemas.microsoft.com/office/word/2010/wordprocessingInk" xmlns:wne="http://schemas.microsoft.com/office/word/2006/wordml" xmlns:wps="http://schemas.microsoft.com/office/word/2010/wordprocessingShape" mc:Ignorable="w14 w15 w16se wp14">
+<w:ftr xmlns:wpc="http://schemas.microsoft.com/office/word/2010/wordprocessingCanvas" xmlns:cx="http://schemas.microsoft.com/office/drawing/2014/chartex" xmlns:cx1="http://schemas.microsoft.com/office/drawing/2015/9/8/chartex" xmlns:cx2="http://schemas.microsoft.com/office/drawing/2015/10/21/chartex" xmlns:cx3="http://schemas.microsoft.com/office/drawing/2016/5/9/chartex" xmlns:cx4="http://schemas.microsoft.com/office/drawing/2016/5/10/chartex" xmlns:cx5="http://schemas.microsoft.com/office/drawing/2016/5/11/chartex" xmlns:cx6="http://schemas.microsoft.com/office/drawing/2016/5/12/chartex" xmlns:cx7="http://schemas.microsoft.com/office/drawing/2016/5/13/chartex" xmlns:cx8="http://schemas.microsoft.com/office/drawing/2016/5/14/chartex" xmlns:mc="http://schemas.openxmlformats.org/markup-compatibility/2006" xmlns:aink="http://schemas.microsoft.com/office/drawing/2016/ink" xmlns:o="urn:schemas-microsoft-com:office:office" xmlns:r="http://schemas.openxmlformats.org/officeDocument/2006/relationships" xmlns:m="http://schemas.openxmlformats.org/officeDocument/2006/math" xmlns:v="urn:schemas-microsoft-com:vml" xmlns:wp14="http://schemas.microsoft.com/office/word/2010/wordprocessingDrawing" xmlns:wp="http://schemas.openxmlformats.org/drawingml/2006/wordprocessingDrawing" xmlns:w10="urn:schemas-microsoft-com:office:word" xmlns:w="http://schemas.openxmlformats.org/wordprocessingml/2006/main" xmlns:w14="http://schemas.microsoft.com/office/word/2010/wordml" xmlns:w15="http://schemas.microsoft.com/office/word/2012/wordml" xmlns:w16se="http://schemas.microsoft.com/office/word/2015/wordml/symex" xmlns:wpg="http://schemas.microsoft.com/office/word/2010/wordprocessingGroup" xmlns:wpi="http://schemas.microsoft.com/office/word/2010/wordprocessingInk" xmlns:wne="http://schemas.microsoft.com/office/word/2006/wordml" xmlns:wps="http://schemas.microsoft.com/office/word/2010/wordprocessingShape" mc:Ignorable="w14 w15 w16se wp14">
   <w:p>
     <w:pPr>
       <w:pStyle w:val="Pieddepage"/>
@@ -11262,7 +11516,7 @@
       <w:rPr>
         <w:noProof/>
       </w:rPr>
-      <w:t>2</w:t>
+      <w:t>21</w:t>
     </w:r>
     <w:r>
       <w:fldChar w:fldCharType="end"/>
@@ -11272,7 +11526,7 @@
 </file>
 
 <file path=word/footnotes.xml><?xml version="1.0" encoding="utf-8"?>
-<w:footnotes xmlns:wpc="http://schemas.microsoft.com/office/word/2010/wordprocessingCanvas" xmlns:cx="http://schemas.microsoft.com/office/drawing/2014/chartex" xmlns:cx1="http://schemas.microsoft.com/office/drawing/2015/9/8/chartex" xmlns:cx2="http://schemas.microsoft.com/office/drawing/2015/10/21/chartex" xmlns:cx3="http://schemas.microsoft.com/office/drawing/2016/5/9/chartex" xmlns:cx4="http://schemas.microsoft.com/office/drawing/2016/5/10/chartex" xmlns:cx5="http://schemas.microsoft.com/office/drawing/2016/5/11/chartex" xmlns:mc="http://schemas.openxmlformats.org/markup-compatibility/2006" xmlns:o="urn:schemas-microsoft-com:office:office" xmlns:r="http://schemas.openxmlformats.org/officeDocument/2006/relationships" xmlns:m="http://schemas.openxmlformats.org/officeDocument/2006/math" xmlns:v="urn:schemas-microsoft-com:vml" xmlns:wp14="http://schemas.microsoft.com/office/word/2010/wordprocessingDrawing" xmlns:wp="http://schemas.openxmlformats.org/drawingml/2006/wordprocessingDrawing" xmlns:w10="urn:schemas-microsoft-com:office:word" xmlns:w="http://schemas.openxmlformats.org/wordprocessingml/2006/main" xmlns:w14="http://schemas.microsoft.com/office/word/2010/wordml" xmlns:w15="http://schemas.microsoft.com/office/word/2012/wordml" xmlns:w16se="http://schemas.microsoft.com/office/word/2015/wordml/symex" xmlns:wpg="http://schemas.microsoft.com/office/word/2010/wordprocessingGroup" xmlns:wpi="http://schemas.microsoft.com/office/word/2010/wordprocessingInk" xmlns:wne="http://schemas.microsoft.com/office/word/2006/wordml" xmlns:wps="http://schemas.microsoft.com/office/word/2010/wordprocessingShape" mc:Ignorable="w14 w15 w16se wp14">
+<w:footnotes xmlns:wpc="http://schemas.microsoft.com/office/word/2010/wordprocessingCanvas" xmlns:cx="http://schemas.microsoft.com/office/drawing/2014/chartex" xmlns:cx1="http://schemas.microsoft.com/office/drawing/2015/9/8/chartex" xmlns:cx2="http://schemas.microsoft.com/office/drawing/2015/10/21/chartex" xmlns:cx3="http://schemas.microsoft.com/office/drawing/2016/5/9/chartex" xmlns:cx4="http://schemas.microsoft.com/office/drawing/2016/5/10/chartex" xmlns:cx5="http://schemas.microsoft.com/office/drawing/2016/5/11/chartex" xmlns:cx6="http://schemas.microsoft.com/office/drawing/2016/5/12/chartex" xmlns:cx7="http://schemas.microsoft.com/office/drawing/2016/5/13/chartex" xmlns:cx8="http://schemas.microsoft.com/office/drawing/2016/5/14/chartex" xmlns:mc="http://schemas.openxmlformats.org/markup-compatibility/2006" xmlns:aink="http://schemas.microsoft.com/office/drawing/2016/ink" xmlns:o="urn:schemas-microsoft-com:office:office" xmlns:r="http://schemas.openxmlformats.org/officeDocument/2006/relationships" xmlns:m="http://schemas.openxmlformats.org/officeDocument/2006/math" xmlns:v="urn:schemas-microsoft-com:vml" xmlns:wp14="http://schemas.microsoft.com/office/word/2010/wordprocessingDrawing" xmlns:wp="http://schemas.openxmlformats.org/drawingml/2006/wordprocessingDrawing" xmlns:w10="urn:schemas-microsoft-com:office:word" xmlns:w="http://schemas.openxmlformats.org/wordprocessingml/2006/main" xmlns:w14="http://schemas.microsoft.com/office/word/2010/wordml" xmlns:w15="http://schemas.microsoft.com/office/word/2012/wordml" xmlns:w16se="http://schemas.microsoft.com/office/word/2015/wordml/symex" xmlns:wpg="http://schemas.microsoft.com/office/word/2010/wordprocessingGroup" xmlns:wpi="http://schemas.microsoft.com/office/word/2010/wordprocessingInk" xmlns:wne="http://schemas.microsoft.com/office/word/2006/wordml" xmlns:wps="http://schemas.microsoft.com/office/word/2010/wordprocessingShape" mc:Ignorable="w14 w15 w16se wp14">
   <w:footnote w:type="separator" w:id="-1">
     <w:p>
       <w:pPr>
@@ -11297,7 +11551,7 @@
 </file>
 
 <file path=word/numbering.xml><?xml version="1.0" encoding="utf-8"?>
-<w:numbering xmlns:wpc="http://schemas.microsoft.com/office/word/2010/wordprocessingCanvas" xmlns:cx="http://schemas.microsoft.com/office/drawing/2014/chartex" xmlns:cx1="http://schemas.microsoft.com/office/drawing/2015/9/8/chartex" xmlns:cx2="http://schemas.microsoft.com/office/drawing/2015/10/21/chartex" xmlns:cx3="http://schemas.microsoft.com/office/drawing/2016/5/9/chartex" xmlns:cx4="http://schemas.microsoft.com/office/drawing/2016/5/10/chartex" xmlns:cx5="http://schemas.microsoft.com/office/drawing/2016/5/11/chartex" xmlns:mc="http://schemas.openxmlformats.org/markup-compatibility/2006" xmlns:o="urn:schemas-microsoft-com:office:office" xmlns:r="http://schemas.openxmlformats.org/officeDocument/2006/relationships" xmlns:m="http://schemas.openxmlformats.org/officeDocument/2006/math" xmlns:v="urn:schemas-microsoft-com:vml" xmlns:wp14="http://schemas.microsoft.com/office/word/2010/wordprocessingDrawing" xmlns:wp="http://schemas.openxmlformats.org/drawingml/2006/wordprocessingDrawing" xmlns:w10="urn:schemas-microsoft-com:office:word" xmlns:w="http://schemas.openxmlformats.org/wordprocessingml/2006/main" xmlns:w14="http://schemas.microsoft.com/office/word/2010/wordml" xmlns:w15="http://schemas.microsoft.com/office/word/2012/wordml" xmlns:w16se="http://schemas.microsoft.com/office/word/2015/wordml/symex" xmlns:wpg="http://schemas.microsoft.com/office/word/2010/wordprocessingGroup" xmlns:wpi="http://schemas.microsoft.com/office/word/2010/wordprocessingInk" xmlns:wne="http://schemas.microsoft.com/office/word/2006/wordml" xmlns:wps="http://schemas.microsoft.com/office/word/2010/wordprocessingShape" mc:Ignorable="w14 w15 w16se wp14">
+<w:numbering xmlns:wpc="http://schemas.microsoft.com/office/word/2010/wordprocessingCanvas" xmlns:cx="http://schemas.microsoft.com/office/drawing/2014/chartex" xmlns:cx1="http://schemas.microsoft.com/office/drawing/2015/9/8/chartex" xmlns:cx2="http://schemas.microsoft.com/office/drawing/2015/10/21/chartex" xmlns:cx3="http://schemas.microsoft.com/office/drawing/2016/5/9/chartex" xmlns:cx4="http://schemas.microsoft.com/office/drawing/2016/5/10/chartex" xmlns:cx5="http://schemas.microsoft.com/office/drawing/2016/5/11/chartex" xmlns:cx6="http://schemas.microsoft.com/office/drawing/2016/5/12/chartex" xmlns:cx7="http://schemas.microsoft.com/office/drawing/2016/5/13/chartex" xmlns:cx8="http://schemas.microsoft.com/office/drawing/2016/5/14/chartex" xmlns:mc="http://schemas.openxmlformats.org/markup-compatibility/2006" xmlns:aink="http://schemas.microsoft.com/office/drawing/2016/ink" xmlns:o="urn:schemas-microsoft-com:office:office" xmlns:r="http://schemas.openxmlformats.org/officeDocument/2006/relationships" xmlns:m="http://schemas.openxmlformats.org/officeDocument/2006/math" xmlns:v="urn:schemas-microsoft-com:vml" xmlns:wp14="http://schemas.microsoft.com/office/word/2010/wordprocessingDrawing" xmlns:wp="http://schemas.openxmlformats.org/drawingml/2006/wordprocessingDrawing" xmlns:w10="urn:schemas-microsoft-com:office:word" xmlns:w="http://schemas.openxmlformats.org/wordprocessingml/2006/main" xmlns:w14="http://schemas.microsoft.com/office/word/2010/wordml" xmlns:w15="http://schemas.microsoft.com/office/word/2012/wordml" xmlns:w16se="http://schemas.microsoft.com/office/word/2015/wordml/symex" xmlns:wpg="http://schemas.microsoft.com/office/word/2010/wordprocessingGroup" xmlns:wpi="http://schemas.microsoft.com/office/word/2010/wordprocessingInk" xmlns:wne="http://schemas.microsoft.com/office/word/2006/wordml" xmlns:wps="http://schemas.microsoft.com/office/word/2010/wordprocessingShape" mc:Ignorable="w14 w15 w16se wp14">
   <w:abstractNum w:abstractNumId="0" w15:restartNumberingAfterBreak="0">
     <w:nsid w:val="01996DFC"/>
     <w:multiLevelType w:val="hybridMultilevel"/>
@@ -17153,7 +17407,7 @@
 </file>
 
 <file path=customXml/itemProps2.xml><?xml version="1.0" encoding="utf-8"?>
-<ds:datastoreItem xmlns:ds="http://schemas.openxmlformats.org/officeDocument/2006/customXml" ds:itemID="{BEC3DBF7-DC07-4C2E-8C97-34381C1C3F42}">
+<ds:datastoreItem xmlns:ds="http://schemas.openxmlformats.org/officeDocument/2006/customXml" ds:itemID="{7E128D20-4649-4105-974F-561BDB275A6A}">
   <ds:schemaRefs>
     <ds:schemaRef ds:uri="http://schemas.openxmlformats.org/officeDocument/2006/bibliography"/>
   </ds:schemaRefs>

</xml_diff>

<commit_message>
#25 Create branch and semester (ajax) + back + TU
</commit_message>
<xml_diff>
--- a/0 - Compte Rendu/Présentation du Sujet - v11.docx
+++ b/0 - Compte Rendu/Présentation du Sujet - v11.docx
@@ -1,6 +1,6 @@
 
 <file path=word/document.xml><?xml version="1.0" encoding="utf-8"?>
-<w:document xmlns:wpc="http://schemas.microsoft.com/office/word/2010/wordprocessingCanvas" xmlns:cx="http://schemas.microsoft.com/office/drawing/2014/chartex" xmlns:cx1="http://schemas.microsoft.com/office/drawing/2015/9/8/chartex" xmlns:cx2="http://schemas.microsoft.com/office/drawing/2015/10/21/chartex" xmlns:cx3="http://schemas.microsoft.com/office/drawing/2016/5/9/chartex" xmlns:cx4="http://schemas.microsoft.com/office/drawing/2016/5/10/chartex" xmlns:cx5="http://schemas.microsoft.com/office/drawing/2016/5/11/chartex" xmlns:cx6="http://schemas.microsoft.com/office/drawing/2016/5/12/chartex" xmlns:cx7="http://schemas.microsoft.com/office/drawing/2016/5/13/chartex" xmlns:cx8="http://schemas.microsoft.com/office/drawing/2016/5/14/chartex" xmlns:mc="http://schemas.openxmlformats.org/markup-compatibility/2006" xmlns:aink="http://schemas.microsoft.com/office/drawing/2016/ink" xmlns:o="urn:schemas-microsoft-com:office:office" xmlns:r="http://schemas.openxmlformats.org/officeDocument/2006/relationships" xmlns:m="http://schemas.openxmlformats.org/officeDocument/2006/math" xmlns:v="urn:schemas-microsoft-com:vml" xmlns:wp14="http://schemas.microsoft.com/office/word/2010/wordprocessingDrawing" xmlns:wp="http://schemas.openxmlformats.org/drawingml/2006/wordprocessingDrawing" xmlns:w10="urn:schemas-microsoft-com:office:word" xmlns:w="http://schemas.openxmlformats.org/wordprocessingml/2006/main" xmlns:w14="http://schemas.microsoft.com/office/word/2010/wordml" xmlns:w15="http://schemas.microsoft.com/office/word/2012/wordml" xmlns:w16se="http://schemas.microsoft.com/office/word/2015/wordml/symex" xmlns:wpg="http://schemas.microsoft.com/office/word/2010/wordprocessingGroup" xmlns:wpi="http://schemas.microsoft.com/office/word/2010/wordprocessingInk" xmlns:wne="http://schemas.microsoft.com/office/word/2006/wordml" xmlns:wps="http://schemas.microsoft.com/office/word/2010/wordprocessingShape" mc:Ignorable="w14 w15 w16se wp14">
+<w:document xmlns:wpc="http://schemas.microsoft.com/office/word/2010/wordprocessingCanvas" xmlns:cx="http://schemas.microsoft.com/office/drawing/2014/chartex" xmlns:cx1="http://schemas.microsoft.com/office/drawing/2015/9/8/chartex" xmlns:cx2="http://schemas.microsoft.com/office/drawing/2015/10/21/chartex" xmlns:cx3="http://schemas.microsoft.com/office/drawing/2016/5/9/chartex" xmlns:cx4="http://schemas.microsoft.com/office/drawing/2016/5/10/chartex" xmlns:cx5="http://schemas.microsoft.com/office/drawing/2016/5/11/chartex" xmlns:mc="http://schemas.openxmlformats.org/markup-compatibility/2006" xmlns:o="urn:schemas-microsoft-com:office:office" xmlns:r="http://schemas.openxmlformats.org/officeDocument/2006/relationships" xmlns:m="http://schemas.openxmlformats.org/officeDocument/2006/math" xmlns:v="urn:schemas-microsoft-com:vml" xmlns:wp14="http://schemas.microsoft.com/office/word/2010/wordprocessingDrawing" xmlns:wp="http://schemas.openxmlformats.org/drawingml/2006/wordprocessingDrawing" xmlns:w10="urn:schemas-microsoft-com:office:word" xmlns:w="http://schemas.openxmlformats.org/wordprocessingml/2006/main" xmlns:w14="http://schemas.microsoft.com/office/word/2010/wordml" xmlns:w15="http://schemas.microsoft.com/office/word/2012/wordml" xmlns:w16se="http://schemas.microsoft.com/office/word/2015/wordml/symex" xmlns:wpg="http://schemas.microsoft.com/office/word/2010/wordprocessingGroup" xmlns:wpi="http://schemas.microsoft.com/office/word/2010/wordprocessingInk" xmlns:wne="http://schemas.microsoft.com/office/word/2006/wordml" xmlns:wps="http://schemas.microsoft.com/office/word/2010/wordprocessingShape" mc:Ignorable="w14 w15 w16se wp14">
   <w:body>
     <w:sdt>
       <w:sdtPr>
@@ -693,7 +693,7 @@
                   </wp:anchor>
                 </w:drawing>
               </mc:Choice>
-              <mc:Fallback xmlns:mo="http://schemas.microsoft.com/office/mac/office/2008/main" xmlns:mv="urn:schemas-microsoft-com:mac:vml">
+              <mc:Fallback xmlns:mv="urn:schemas-microsoft-com:mac:vml" xmlns:mo="http://schemas.microsoft.com/office/mac/office/2008/main">
                 <w:pict>
                   <v:group w14:anchorId="7F804943" id="Groupe 149" o:spid="_x0000_s1026" style="position:absolute;margin-left:0;margin-top:0;width:8in;height:95.7pt;z-index:251662336;mso-width-percent:941;mso-height-percent:121;mso-top-percent:23;mso-position-horizontal:center;mso-position-horizontal-relative:page;mso-position-vertical-relative:page;mso-width-percent:941;mso-height-percent:121;mso-top-percent:23" coordorigin="" coordsize="73152,12161" o:gfxdata="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">
                     <v:shape id="Rectangle 51" o:spid="_x0000_s1027" style="position:absolute;width:73152;height:11303;visibility:visible;mso-wrap-style:square;v-text-anchor:middle" coordsize="7312660,1129665" o:gfxdata="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" path="m,l7312660,r,1129665l3619500,733425,,1091565,,xe" fillcolor="#5b9bd5 [3204]" stroked="f" strokeweight="1pt">
@@ -775,23 +775,7 @@
                                     <w:color w:val="262626" w:themeColor="text1" w:themeTint="D9"/>
                                     <w:sz w:val="24"/>
                                   </w:rPr>
-                                  <w:t xml:space="preserve">Corentin MAPELLA &amp; </w:t>
-                                </w:r>
-                                <w:proofErr w:type="spellStart"/>
-                                <w:r>
-                                  <w:rPr>
-                                    <w:color w:val="262626" w:themeColor="text1" w:themeTint="D9"/>
-                                    <w:sz w:val="24"/>
-                                  </w:rPr>
-                                  <w:t>Glodie</w:t>
-                                </w:r>
-                                <w:proofErr w:type="spellEnd"/>
-                                <w:r>
-                                  <w:rPr>
-                                    <w:color w:val="262626" w:themeColor="text1" w:themeTint="D9"/>
-                                    <w:sz w:val="24"/>
-                                  </w:rPr>
-                                  <w:t xml:space="preserve"> T</w:t>
+                                  <w:t>Corentin MAPELLA &amp; Glodie T</w:t>
                                 </w:r>
                                 <w:r>
                                   <w:rPr>
@@ -883,23 +867,7 @@
                               <w:color w:val="262626" w:themeColor="text1" w:themeTint="D9"/>
                               <w:sz w:val="24"/>
                             </w:rPr>
-                            <w:t xml:space="preserve">Corentin MAPELLA &amp; </w:t>
-                          </w:r>
-                          <w:proofErr w:type="spellStart"/>
-                          <w:r>
-                            <w:rPr>
-                              <w:color w:val="262626" w:themeColor="text1" w:themeTint="D9"/>
-                              <w:sz w:val="24"/>
-                            </w:rPr>
-                            <w:t>Glodie</w:t>
-                          </w:r>
-                          <w:proofErr w:type="spellEnd"/>
-                          <w:r>
-                            <w:rPr>
-                              <w:color w:val="262626" w:themeColor="text1" w:themeTint="D9"/>
-                              <w:sz w:val="24"/>
-                            </w:rPr>
-                            <w:t xml:space="preserve"> T</w:t>
+                            <w:t>Corentin MAPELLA &amp; Glodie T</w:t>
                           </w:r>
                           <w:r>
                             <w:rPr>
@@ -1375,15 +1343,7 @@
               <w:spacing w:after="160"/>
             </w:pPr>
             <w:r>
-              <w:t xml:space="preserve">Corentin MAPELLA – </w:t>
-            </w:r>
-            <w:proofErr w:type="spellStart"/>
-            <w:r>
-              <w:t>Glodie</w:t>
-            </w:r>
-            <w:proofErr w:type="spellEnd"/>
-            <w:r>
-              <w:t xml:space="preserve"> T</w:t>
+              <w:t>Corentin MAPELLA – Glodie T</w:t>
             </w:r>
             <w:r>
               <w:t>A</w:t>
@@ -1700,11 +1660,9 @@
             <w:pPr>
               <w:jc w:val="center"/>
             </w:pPr>
-            <w:proofErr w:type="spellStart"/>
             <w:r>
               <w:t>Glodie</w:t>
             </w:r>
-            <w:proofErr w:type="spellEnd"/>
             <w:r>
               <w:t xml:space="preserve"> </w:t>
             </w:r>
@@ -1945,21 +1903,9 @@
             <w:pPr>
               <w:jc w:val="center"/>
             </w:pPr>
-            <w:proofErr w:type="spellStart"/>
-            <w:proofErr w:type="gramStart"/>
-            <w:r>
-              <w:t>gtandu</w:t>
-            </w:r>
-            <w:proofErr w:type="spellEnd"/>
-            <w:proofErr w:type="gramEnd"/>
-            <w:r>
-              <w:t xml:space="preserve"> – </w:t>
-            </w:r>
-            <w:proofErr w:type="spellStart"/>
-            <w:r>
-              <w:t>cmapella</w:t>
-            </w:r>
-            <w:proofErr w:type="spellEnd"/>
+            <w:r>
+              <w:t>gtandu – cmapella</w:t>
+            </w:r>
           </w:p>
           <w:p>
             <w:pPr>
@@ -2023,21 +1969,9 @@
             <w:pPr>
               <w:jc w:val="center"/>
             </w:pPr>
-            <w:proofErr w:type="spellStart"/>
-            <w:proofErr w:type="gramStart"/>
-            <w:r>
-              <w:t>gtandu</w:t>
-            </w:r>
-            <w:proofErr w:type="spellEnd"/>
-            <w:proofErr w:type="gramEnd"/>
-            <w:r>
-              <w:t xml:space="preserve"> – </w:t>
-            </w:r>
-            <w:proofErr w:type="spellStart"/>
-            <w:r>
-              <w:t>cmapella</w:t>
-            </w:r>
-            <w:proofErr w:type="spellEnd"/>
+            <w:r>
+              <w:t>gtandu – cmapella</w:t>
+            </w:r>
           </w:p>
           <w:p>
             <w:pPr>
@@ -2059,15 +1993,7 @@
               <w:jc w:val="center"/>
             </w:pPr>
             <w:r>
-              <w:t xml:space="preserve">Ajout de « Présentation du sujet » et de </w:t>
-            </w:r>
-            <w:proofErr w:type="gramStart"/>
-            <w:r>
-              <w:t>l’ «</w:t>
-            </w:r>
-            <w:proofErr w:type="gramEnd"/>
-            <w:r>
-              <w:t xml:space="preserve"> Expression des besoins »</w:t>
+              <w:t>Ajout de « Présentation du sujet » et de l’ « Expression des besoins »</w:t>
             </w:r>
           </w:p>
         </w:tc>
@@ -2109,21 +2035,9 @@
             <w:pPr>
               <w:jc w:val="center"/>
             </w:pPr>
-            <w:proofErr w:type="spellStart"/>
-            <w:proofErr w:type="gramStart"/>
-            <w:r>
-              <w:t>gtandu</w:t>
-            </w:r>
-            <w:proofErr w:type="spellEnd"/>
-            <w:proofErr w:type="gramEnd"/>
-            <w:r>
-              <w:t xml:space="preserve"> – </w:t>
-            </w:r>
-            <w:proofErr w:type="spellStart"/>
-            <w:r>
-              <w:t>cmapella</w:t>
-            </w:r>
-            <w:proofErr w:type="spellEnd"/>
+            <w:r>
+              <w:t>gtandu – cmapella</w:t>
+            </w:r>
           </w:p>
           <w:p>
             <w:pPr>
@@ -2187,21 +2101,9 @@
             <w:pPr>
               <w:jc w:val="center"/>
             </w:pPr>
-            <w:proofErr w:type="spellStart"/>
-            <w:proofErr w:type="gramStart"/>
-            <w:r>
-              <w:t>gtandu</w:t>
-            </w:r>
-            <w:proofErr w:type="spellEnd"/>
-            <w:proofErr w:type="gramEnd"/>
-            <w:r>
-              <w:t xml:space="preserve"> – </w:t>
-            </w:r>
-            <w:proofErr w:type="spellStart"/>
-            <w:r>
-              <w:t>cmapella</w:t>
-            </w:r>
-            <w:proofErr w:type="spellEnd"/>
+            <w:r>
+              <w:t>gtandu – cmapella</w:t>
+            </w:r>
           </w:p>
           <w:p>
             <w:pPr>
@@ -2265,21 +2167,9 @@
             <w:pPr>
               <w:jc w:val="center"/>
             </w:pPr>
-            <w:proofErr w:type="spellStart"/>
-            <w:proofErr w:type="gramStart"/>
-            <w:r>
-              <w:t>gtandu</w:t>
-            </w:r>
-            <w:proofErr w:type="spellEnd"/>
-            <w:proofErr w:type="gramEnd"/>
-            <w:r>
-              <w:t xml:space="preserve"> – </w:t>
-            </w:r>
-            <w:proofErr w:type="spellStart"/>
-            <w:r>
-              <w:t>cmapella</w:t>
-            </w:r>
-            <w:proofErr w:type="spellEnd"/>
+            <w:r>
+              <w:t>gtandu – cmapella</w:t>
+            </w:r>
           </w:p>
           <w:p>
             <w:pPr>
@@ -2343,21 +2233,9 @@
             <w:pPr>
               <w:jc w:val="center"/>
             </w:pPr>
-            <w:proofErr w:type="spellStart"/>
-            <w:proofErr w:type="gramStart"/>
-            <w:r>
-              <w:t>gtandu</w:t>
-            </w:r>
-            <w:proofErr w:type="spellEnd"/>
-            <w:proofErr w:type="gramEnd"/>
-            <w:r>
-              <w:t xml:space="preserve"> – </w:t>
-            </w:r>
-            <w:proofErr w:type="spellStart"/>
-            <w:r>
-              <w:t>cmapella</w:t>
-            </w:r>
-            <w:proofErr w:type="spellEnd"/>
+            <w:r>
+              <w:t>gtandu – cmapella</w:t>
+            </w:r>
           </w:p>
           <w:p>
             <w:pPr>
@@ -2430,21 +2308,9 @@
             <w:pPr>
               <w:jc w:val="center"/>
             </w:pPr>
-            <w:proofErr w:type="spellStart"/>
-            <w:proofErr w:type="gramStart"/>
-            <w:r>
-              <w:t>gtandu</w:t>
-            </w:r>
-            <w:proofErr w:type="spellEnd"/>
-            <w:proofErr w:type="gramEnd"/>
-            <w:r>
-              <w:t xml:space="preserve"> – </w:t>
-            </w:r>
-            <w:proofErr w:type="spellStart"/>
-            <w:r>
-              <w:t>cmapella</w:t>
-            </w:r>
-            <w:proofErr w:type="spellEnd"/>
+            <w:r>
+              <w:t>gtandu – cmapella</w:t>
+            </w:r>
           </w:p>
           <w:p>
             <w:pPr>
@@ -2511,21 +2377,9 @@
             <w:pPr>
               <w:jc w:val="center"/>
             </w:pPr>
-            <w:proofErr w:type="spellStart"/>
-            <w:proofErr w:type="gramStart"/>
-            <w:r>
-              <w:t>gtandu</w:t>
-            </w:r>
-            <w:proofErr w:type="spellEnd"/>
-            <w:proofErr w:type="gramEnd"/>
-            <w:r>
-              <w:t xml:space="preserve"> – </w:t>
-            </w:r>
-            <w:proofErr w:type="spellStart"/>
-            <w:r>
-              <w:t>cmapella</w:t>
-            </w:r>
-            <w:proofErr w:type="spellEnd"/>
+            <w:r>
+              <w:t>gtandu – cmapella</w:t>
+            </w:r>
           </w:p>
           <w:p>
             <w:pPr>
@@ -2575,6 +2429,8 @@
             <w:pPr>
               <w:jc w:val="center"/>
             </w:pPr>
+            <w:bookmarkStart w:id="18" w:name="_GoBack"/>
+            <w:bookmarkEnd w:id="18"/>
           </w:p>
         </w:tc>
       </w:tr>
@@ -5515,7 +5371,7 @@
           <w:szCs w:val="32"/>
         </w:rPr>
       </w:pPr>
-      <w:bookmarkStart w:id="18" w:name="_Toc473820489"/>
+      <w:bookmarkStart w:id="19" w:name="_Toc473820489"/>
       <w:r>
         <w:br w:type="page"/>
       </w:r>
@@ -5532,7 +5388,7 @@
         <w:lastRenderedPageBreak/>
         <w:t>Présentation du Sujet</w:t>
       </w:r>
-      <w:bookmarkEnd w:id="18"/>
+      <w:bookmarkEnd w:id="19"/>
     </w:p>
     <w:p/>
     <w:p>
@@ -5543,11 +5399,11 @@
           <w:numId w:val="16"/>
         </w:numPr>
       </w:pPr>
-      <w:bookmarkStart w:id="19" w:name="_Toc473820490"/>
+      <w:bookmarkStart w:id="20" w:name="_Toc473820490"/>
       <w:r>
         <w:t>Contexte</w:t>
       </w:r>
-      <w:bookmarkEnd w:id="19"/>
+      <w:bookmarkEnd w:id="20"/>
     </w:p>
     <w:p/>
     <w:p>
@@ -5689,11 +5545,11 @@
           <w:numId w:val="16"/>
         </w:numPr>
       </w:pPr>
-      <w:bookmarkStart w:id="20" w:name="_Toc473820491"/>
+      <w:bookmarkStart w:id="21" w:name="_Toc473820491"/>
       <w:r>
         <w:t>Description de l’existant</w:t>
       </w:r>
-      <w:bookmarkEnd w:id="20"/>
+      <w:bookmarkEnd w:id="21"/>
     </w:p>
     <w:p/>
     <w:p>
@@ -5971,11 +5827,11 @@
           <w:numId w:val="16"/>
         </w:numPr>
       </w:pPr>
-      <w:bookmarkStart w:id="21" w:name="_Toc473820492"/>
+      <w:bookmarkStart w:id="22" w:name="_Toc473820492"/>
       <w:r>
         <w:t>Objectifs</w:t>
       </w:r>
-      <w:bookmarkEnd w:id="21"/>
+      <w:bookmarkEnd w:id="22"/>
     </w:p>
     <w:p/>
     <w:p>
@@ -6104,11 +5960,11 @@
           <w:numId w:val="16"/>
         </w:numPr>
       </w:pPr>
-      <w:bookmarkStart w:id="22" w:name="_Toc473820493"/>
+      <w:bookmarkStart w:id="23" w:name="_Toc473820493"/>
       <w:r>
         <w:t>Besoins fonctionnels</w:t>
       </w:r>
-      <w:bookmarkEnd w:id="22"/>
+      <w:bookmarkEnd w:id="23"/>
     </w:p>
     <w:p>
       <w:pPr>
@@ -6131,13 +5987,8 @@
         <w:t>recueilli les principal</w:t>
       </w:r>
       <w:r>
-        <w:t xml:space="preserve">es requêtes de Madame </w:t>
-      </w:r>
-      <w:proofErr w:type="spellStart"/>
-      <w:r>
-        <w:t>Benzakki</w:t>
-      </w:r>
-      <w:proofErr w:type="spellEnd"/>
+        <w:t>es requêtes de Madame Benzakki</w:t>
+      </w:r>
       <w:r>
         <w:t>, représentant</w:t>
       </w:r>
@@ -6725,14 +6576,14 @@
           <w:numId w:val="16"/>
         </w:numPr>
       </w:pPr>
-      <w:bookmarkStart w:id="23" w:name="_Toc473820494"/>
+      <w:bookmarkStart w:id="24" w:name="_Toc473820494"/>
       <w:r>
         <w:t xml:space="preserve">Contraintes </w:t>
       </w:r>
       <w:r>
         <w:t>fonctionnelles</w:t>
       </w:r>
-      <w:bookmarkEnd w:id="23"/>
+      <w:bookmarkEnd w:id="24"/>
     </w:p>
     <w:p/>
     <w:p>
@@ -6816,14 +6667,14 @@
           <w:numId w:val="16"/>
         </w:numPr>
       </w:pPr>
-      <w:bookmarkStart w:id="24" w:name="_Toc473820495"/>
+      <w:bookmarkStart w:id="25" w:name="_Toc473820495"/>
       <w:r>
         <w:t>Environnement de dé</w:t>
       </w:r>
       <w:r>
         <w:t>veloppement et langages</w:t>
       </w:r>
-      <w:bookmarkEnd w:id="24"/>
+      <w:bookmarkEnd w:id="25"/>
     </w:p>
     <w:p/>
     <w:p>
@@ -6834,13 +6685,13 @@
           <w:numId w:val="25"/>
         </w:numPr>
       </w:pPr>
-      <w:bookmarkStart w:id="25" w:name="_Toc467784604"/>
-      <w:bookmarkStart w:id="26" w:name="_Toc473820496"/>
+      <w:bookmarkStart w:id="26" w:name="_Toc467784604"/>
+      <w:bookmarkStart w:id="27" w:name="_Toc473820496"/>
       <w:r>
         <w:t>Framework J2EE</w:t>
       </w:r>
-      <w:bookmarkEnd w:id="25"/>
       <w:bookmarkEnd w:id="26"/>
+      <w:bookmarkEnd w:id="27"/>
     </w:p>
     <w:p/>
     <w:p>
@@ -6889,16 +6740,16 @@
           <w:numId w:val="25"/>
         </w:numPr>
       </w:pPr>
-      <w:bookmarkStart w:id="27" w:name="_Toc467784605"/>
-      <w:bookmarkStart w:id="28" w:name="_Toc473820497"/>
+      <w:bookmarkStart w:id="28" w:name="_Toc467784605"/>
+      <w:bookmarkStart w:id="29" w:name="_Toc473820497"/>
       <w:r>
         <w:t xml:space="preserve">Bases </w:t>
       </w:r>
       <w:r>
         <w:t>de données</w:t>
       </w:r>
-      <w:bookmarkEnd w:id="27"/>
       <w:bookmarkEnd w:id="28"/>
+      <w:bookmarkEnd w:id="29"/>
     </w:p>
     <w:p/>
     <w:p>
@@ -6936,13 +6787,13 @@
           <w:numId w:val="25"/>
         </w:numPr>
       </w:pPr>
-      <w:bookmarkStart w:id="29" w:name="_Toc467784606"/>
-      <w:bookmarkStart w:id="30" w:name="_Toc473820498"/>
+      <w:bookmarkStart w:id="30" w:name="_Toc467784606"/>
+      <w:bookmarkStart w:id="31" w:name="_Toc473820498"/>
       <w:r>
         <w:t>L’environnement de développement</w:t>
       </w:r>
-      <w:bookmarkEnd w:id="29"/>
       <w:bookmarkEnd w:id="30"/>
+      <w:bookmarkEnd w:id="31"/>
     </w:p>
     <w:p/>
     <w:p>
@@ -6983,13 +6834,8 @@
         <w:t xml:space="preserve"> au </w:t>
       </w:r>
       <w:r>
-        <w:t xml:space="preserve">Framework </w:t>
-      </w:r>
-      <w:proofErr w:type="spellStart"/>
-      <w:r>
-        <w:t>Mockito</w:t>
-      </w:r>
-      <w:proofErr w:type="spellEnd"/>
+        <w:t>Framework Mockito</w:t>
+      </w:r>
       <w:r>
         <w:t xml:space="preserve"> qui permet de simuler le comportement des objets réels tel que la base de données, un web service etc.</w:t>
       </w:r>
@@ -6999,11 +6845,9 @@
       <w:r>
         <w:t xml:space="preserve">Afin d’accélérer le passage code/test et la création de test, nous utilisons le plugin Eclipse </w:t>
       </w:r>
-      <w:proofErr w:type="spellStart"/>
       <w:r>
         <w:t>MoreUnit</w:t>
       </w:r>
-      <w:proofErr w:type="spellEnd"/>
       <w:r>
         <w:t>.</w:t>
       </w:r>
@@ -7020,15 +6864,7 @@
         <w:t xml:space="preserve">Pour assurer que la couverture de code soit optimale, nous avons </w:t>
       </w:r>
       <w:r>
-        <w:t xml:space="preserve">opté pour le Plugin </w:t>
-      </w:r>
-      <w:proofErr w:type="spellStart"/>
-      <w:r>
-        <w:t>ElcEmma</w:t>
-      </w:r>
-      <w:proofErr w:type="spellEnd"/>
-      <w:r>
-        <w:t xml:space="preserve"> qui se combine parfaitement à JUnit. Il permet d’obtenir des métriques quant au pourcentage des classes, méthodes qui sont testés.</w:t>
+        <w:t>opté pour le Plugin ElcEmma qui se combine parfaitement à JUnit. Il permet d’obtenir des métriques quant au pourcentage des classes, méthodes qui sont testés.</w:t>
       </w:r>
       <w:r>
         <w:t xml:space="preserve"> Il donne donc une vision d’ensemble de la couverture </w:t>
@@ -7062,13 +6898,13 @@
           <w:numId w:val="25"/>
         </w:numPr>
       </w:pPr>
-      <w:bookmarkStart w:id="31" w:name="_Toc467784607"/>
-      <w:bookmarkStart w:id="32" w:name="_Toc473820499"/>
+      <w:bookmarkStart w:id="32" w:name="_Toc467784607"/>
+      <w:bookmarkStart w:id="33" w:name="_Toc473820499"/>
       <w:r>
         <w:t>Outils collaboratifs</w:t>
       </w:r>
-      <w:bookmarkEnd w:id="31"/>
       <w:bookmarkEnd w:id="32"/>
+      <w:bookmarkEnd w:id="33"/>
     </w:p>
     <w:p/>
     <w:p>
@@ -7085,15 +6921,7 @@
     <w:p/>
     <w:p>
       <w:r>
-        <w:t xml:space="preserve">De plus, Madame </w:t>
-      </w:r>
-      <w:proofErr w:type="spellStart"/>
-      <w:r>
-        <w:t>Benzakki</w:t>
-      </w:r>
-      <w:proofErr w:type="spellEnd"/>
-      <w:r>
-        <w:t xml:space="preserve"> nous a suggéré d’utiliser Slack qui permet de communiquer </w:t>
+        <w:t xml:space="preserve">De plus, Madame Benzakki nous a suggéré d’utiliser Slack qui permet de communiquer </w:t>
       </w:r>
       <w:r>
         <w:t xml:space="preserve">plus facilement entre l’enseignant et les étudiants </w:t>
@@ -7123,13 +6951,8 @@
         <w:t>GitHub</w:t>
       </w:r>
       <w:r>
-        <w:t xml:space="preserve"> ou encore </w:t>
-      </w:r>
-      <w:proofErr w:type="spellStart"/>
-      <w:r>
-        <w:t>BusyBot</w:t>
-      </w:r>
-      <w:proofErr w:type="spellEnd"/>
+        <w:t xml:space="preserve"> ou encore BusyBot</w:t>
+      </w:r>
       <w:r>
         <w:t>,</w:t>
       </w:r>
@@ -7149,32 +6972,19 @@
           <w:numId w:val="16"/>
         </w:numPr>
       </w:pPr>
-      <w:bookmarkStart w:id="33" w:name="_Toc473820500"/>
+      <w:bookmarkStart w:id="34" w:name="_Toc473820500"/>
       <w:r>
         <w:t>Maquettes</w:t>
       </w:r>
-      <w:bookmarkEnd w:id="33"/>
+      <w:bookmarkEnd w:id="34"/>
     </w:p>
     <w:p/>
     <w:p>
       <w:r>
         <w:t xml:space="preserve">Afin d’illustrer l’agencement de l’interface web, nous avons créé des maquettes à l’aide de l’application </w:t>
       </w:r>
-      <w:proofErr w:type="spellStart"/>
-      <w:r>
-        <w:t>Balsamiq</w:t>
-      </w:r>
-      <w:proofErr w:type="spellEnd"/>
-      <w:r>
-        <w:t xml:space="preserve"> </w:t>
-      </w:r>
-      <w:proofErr w:type="spellStart"/>
-      <w:r>
-        <w:t>Mockups</w:t>
-      </w:r>
-      <w:proofErr w:type="spellEnd"/>
-      <w:r>
-        <w:t xml:space="preserve"> 3</w:t>
+      <w:r>
+        <w:t>Balsamiq Mockups 3</w:t>
       </w:r>
       <w:r>
         <w:t xml:space="preserve">, un logiciel de conception de </w:t>
@@ -7195,13 +7005,13 @@
           <w:numId w:val="20"/>
         </w:numPr>
       </w:pPr>
-      <w:bookmarkStart w:id="34" w:name="_Toc467784609"/>
-      <w:bookmarkStart w:id="35" w:name="_Toc473820501"/>
+      <w:bookmarkStart w:id="35" w:name="_Toc467784609"/>
+      <w:bookmarkStart w:id="36" w:name="_Toc473820501"/>
       <w:r>
         <w:t>Le portail d’authentification</w:t>
       </w:r>
-      <w:bookmarkEnd w:id="34"/>
       <w:bookmarkEnd w:id="35"/>
+      <w:bookmarkEnd w:id="36"/>
     </w:p>
     <w:p/>
     <w:p>
@@ -7297,14 +7107,14 @@
           <w:numId w:val="20"/>
         </w:numPr>
       </w:pPr>
-      <w:bookmarkStart w:id="36" w:name="_Toc467784610"/>
-      <w:bookmarkStart w:id="37" w:name="_Toc473820502"/>
+      <w:bookmarkStart w:id="37" w:name="_Toc467784610"/>
+      <w:bookmarkStart w:id="38" w:name="_Toc473820502"/>
       <w:r>
         <w:lastRenderedPageBreak/>
         <w:t>La page d’accueil d’un élève</w:t>
       </w:r>
-      <w:bookmarkEnd w:id="36"/>
       <w:bookmarkEnd w:id="37"/>
+      <w:bookmarkEnd w:id="38"/>
     </w:p>
     <w:p/>
     <w:p>
@@ -7425,13 +7235,13 @@
           <w:numId w:val="20"/>
         </w:numPr>
       </w:pPr>
-      <w:bookmarkStart w:id="38" w:name="_Toc467784611"/>
-      <w:bookmarkStart w:id="39" w:name="_Toc473820503"/>
+      <w:bookmarkStart w:id="39" w:name="_Toc467784611"/>
+      <w:bookmarkStart w:id="40" w:name="_Toc473820503"/>
       <w:r>
         <w:t>La page d’accueil d’un professeur</w:t>
       </w:r>
-      <w:bookmarkEnd w:id="38"/>
       <w:bookmarkEnd w:id="39"/>
+      <w:bookmarkEnd w:id="40"/>
     </w:p>
     <w:p/>
     <w:p>
@@ -7528,8 +7338,8 @@
           <w:numId w:val="20"/>
         </w:numPr>
       </w:pPr>
-      <w:bookmarkStart w:id="40" w:name="_Toc467784612"/>
-      <w:bookmarkStart w:id="41" w:name="_Toc473820504"/>
+      <w:bookmarkStart w:id="41" w:name="_Toc467784612"/>
+      <w:bookmarkStart w:id="42" w:name="_Toc473820504"/>
       <w:r>
         <w:lastRenderedPageBreak/>
         <w:t xml:space="preserve">La page </w:t>
@@ -7537,8 +7347,8 @@
       <w:r>
         <w:t>contenant les notes de l’élève</w:t>
       </w:r>
-      <w:bookmarkEnd w:id="40"/>
       <w:bookmarkEnd w:id="41"/>
+      <w:bookmarkEnd w:id="42"/>
     </w:p>
     <w:p/>
     <w:p>
@@ -7673,8 +7483,8 @@
           <w:numId w:val="20"/>
         </w:numPr>
       </w:pPr>
-      <w:bookmarkStart w:id="42" w:name="_Toc467784613"/>
-      <w:bookmarkStart w:id="43" w:name="_Toc473820505"/>
+      <w:bookmarkStart w:id="43" w:name="_Toc467784613"/>
+      <w:bookmarkStart w:id="44" w:name="_Toc473820505"/>
       <w:r>
         <w:t>Une page d</w:t>
       </w:r>
@@ -7690,8 +7500,8 @@
       <w:r>
         <w:t xml:space="preserve"> par un professeur</w:t>
       </w:r>
-      <w:bookmarkEnd w:id="42"/>
       <w:bookmarkEnd w:id="43"/>
+      <w:bookmarkEnd w:id="44"/>
     </w:p>
     <w:p/>
     <w:p>
@@ -7809,12 +7619,12 @@
           <w:numId w:val="20"/>
         </w:numPr>
       </w:pPr>
-      <w:bookmarkStart w:id="44" w:name="_Toc473820506"/>
+      <w:bookmarkStart w:id="45" w:name="_Toc473820506"/>
       <w:r>
         <w:lastRenderedPageBreak/>
         <w:t>Formulaire de création de filière</w:t>
       </w:r>
-      <w:bookmarkEnd w:id="44"/>
+      <w:bookmarkEnd w:id="45"/>
     </w:p>
     <w:p/>
     <w:p>
@@ -7840,7 +7650,7 @@
           <w:lang w:eastAsia="fr-FR"/>
         </w:rPr>
         <w:pict w14:anchorId="2AE13385">
-          <v:shape id="_x0000_i1026" type="#_x0000_t75" style="width:348.8pt;height:232.85pt">
+          <v:shape id="_x0000_i1026" type="#_x0000_t75" style="width:348.6pt;height:232.8pt">
             <v:imagedata r:id="rId17" o:title="Creer une filière"/>
           </v:shape>
         </w:pict>
@@ -7874,7 +7684,7 @@
           <w:numId w:val="20"/>
         </w:numPr>
       </w:pPr>
-      <w:bookmarkStart w:id="45" w:name="_Toc473820507"/>
+      <w:bookmarkStart w:id="46" w:name="_Toc473820507"/>
       <w:r>
         <w:t>Formulaire de création d’</w:t>
       </w:r>
@@ -7884,7 +7694,7 @@
       <w:r>
         <w:t>atière</w:t>
       </w:r>
-      <w:bookmarkEnd w:id="45"/>
+      <w:bookmarkEnd w:id="46"/>
     </w:p>
     <w:p/>
     <w:p>
@@ -7999,7 +7809,7 @@
           <w:numId w:val="20"/>
         </w:numPr>
       </w:pPr>
-      <w:bookmarkStart w:id="46" w:name="_Toc473820508"/>
+      <w:bookmarkStart w:id="47" w:name="_Toc473820508"/>
       <w:r>
         <w:lastRenderedPageBreak/>
         <w:t xml:space="preserve">Formulaire de création d’une </w:t>
@@ -8007,7 +7817,7 @@
       <w:r>
         <w:t>classe</w:t>
       </w:r>
-      <w:bookmarkEnd w:id="46"/>
+      <w:bookmarkEnd w:id="47"/>
     </w:p>
     <w:p/>
     <w:p>
@@ -8128,12 +7938,12 @@
           <w:numId w:val="16"/>
         </w:numPr>
       </w:pPr>
-      <w:bookmarkStart w:id="47" w:name="_Toc473820509"/>
+      <w:bookmarkStart w:id="48" w:name="_Toc473820509"/>
       <w:r>
         <w:lastRenderedPageBreak/>
         <w:t>Spécifications Techniques et Fonctionnelles</w:t>
       </w:r>
-      <w:bookmarkEnd w:id="47"/>
+      <w:bookmarkEnd w:id="48"/>
     </w:p>
     <w:p>
       <w:pPr>
@@ -8143,11 +7953,11 @@
           <w:numId w:val="16"/>
         </w:numPr>
       </w:pPr>
-      <w:bookmarkStart w:id="48" w:name="_Toc473820510"/>
+      <w:bookmarkStart w:id="49" w:name="_Toc473820510"/>
       <w:r>
         <w:t>Diagramme de cas d’utilisations</w:t>
       </w:r>
-      <w:bookmarkEnd w:id="48"/>
+      <w:bookmarkEnd w:id="49"/>
     </w:p>
     <w:p/>
     <w:p>
@@ -8156,7 +7966,7 @@
       </w:pPr>
       <w:r>
         <w:pict w14:anchorId="30C79E86">
-          <v:shape id="_x0000_i1027" type="#_x0000_t75" style="width:453.5pt;height:400.55pt">
+          <v:shape id="_x0000_i1027" type="#_x0000_t75" style="width:453.6pt;height:400.8pt">
             <v:imagedata r:id="rId20" o:title="1 - Use Case Diagram - Général"/>
           </v:shape>
         </w:pict>
@@ -8195,7 +8005,7 @@
           <w:numId w:val="16"/>
         </w:numPr>
       </w:pPr>
-      <w:bookmarkStart w:id="49" w:name="_Toc473820511"/>
+      <w:bookmarkStart w:id="50" w:name="_Toc473820511"/>
       <w:r>
         <w:t>Présentati</w:t>
       </w:r>
@@ -8211,7 +8021,7 @@
       <w:r>
         <w:t xml:space="preserve"> de l’application</w:t>
       </w:r>
-      <w:bookmarkEnd w:id="49"/>
+      <w:bookmarkEnd w:id="50"/>
     </w:p>
     <w:p/>
     <w:p>
@@ -8691,11 +8501,11 @@
           <w:numId w:val="16"/>
         </w:numPr>
       </w:pPr>
-      <w:bookmarkStart w:id="50" w:name="_Toc473820512"/>
+      <w:bookmarkStart w:id="51" w:name="_Toc473820512"/>
       <w:r>
         <w:t>Détails des cas d’utilisations généraux</w:t>
       </w:r>
-      <w:bookmarkEnd w:id="50"/>
+      <w:bookmarkEnd w:id="51"/>
     </w:p>
     <w:p/>
     <w:p>
@@ -8963,12 +8773,12 @@
           <w:numId w:val="16"/>
         </w:numPr>
       </w:pPr>
-      <w:bookmarkStart w:id="51" w:name="_Toc473820513"/>
+      <w:bookmarkStart w:id="52" w:name="_Toc473820513"/>
       <w:r>
         <w:lastRenderedPageBreak/>
         <w:t>Détails des cas d’utilisations pour l’administrateur</w:t>
       </w:r>
-      <w:bookmarkEnd w:id="51"/>
+      <w:bookmarkEnd w:id="52"/>
     </w:p>
     <w:p/>
     <w:p>
@@ -9173,15 +8983,7 @@
         </w:numPr>
       </w:pPr>
       <w:r>
-        <w:t xml:space="preserve">L’administrateur sélectionne son fichier Excel au format </w:t>
-      </w:r>
-      <w:proofErr w:type="spellStart"/>
-      <w:r>
-        <w:t>xls</w:t>
-      </w:r>
-      <w:proofErr w:type="spellEnd"/>
-      <w:r>
-        <w:t>.</w:t>
+        <w:t>L’administrateur sélectionne son fichier Excel au format xls.</w:t>
       </w:r>
     </w:p>
     <w:p>
@@ -9270,12 +9072,12 @@
           <w:numId w:val="16"/>
         </w:numPr>
       </w:pPr>
-      <w:bookmarkStart w:id="52" w:name="_Toc473820514"/>
+      <w:bookmarkStart w:id="53" w:name="_Toc473820514"/>
       <w:r>
         <w:lastRenderedPageBreak/>
         <w:t>Détails des cas d’utilisations pour le responsable de filière</w:t>
       </w:r>
-      <w:bookmarkEnd w:id="52"/>
+      <w:bookmarkEnd w:id="53"/>
     </w:p>
     <w:p/>
     <w:p>
@@ -9985,12 +9787,12 @@
           <w:numId w:val="16"/>
         </w:numPr>
       </w:pPr>
-      <w:bookmarkStart w:id="53" w:name="_Toc473820515"/>
+      <w:bookmarkStart w:id="54" w:name="_Toc473820515"/>
       <w:r>
         <w:lastRenderedPageBreak/>
         <w:t>Détails des cas d’utilisations pour l’enseignant</w:t>
       </w:r>
-      <w:bookmarkEnd w:id="53"/>
+      <w:bookmarkEnd w:id="54"/>
     </w:p>
     <w:p/>
     <w:p>
@@ -10283,12 +10085,12 @@
           <w:numId w:val="16"/>
         </w:numPr>
       </w:pPr>
-      <w:bookmarkStart w:id="54" w:name="_Toc473820516"/>
+      <w:bookmarkStart w:id="55" w:name="_Toc473820516"/>
       <w:r>
         <w:lastRenderedPageBreak/>
         <w:t>Détails des cas d’utilisations pour l’étudiant</w:t>
       </w:r>
-      <w:bookmarkEnd w:id="54"/>
+      <w:bookmarkEnd w:id="55"/>
     </w:p>
     <w:p/>
     <w:p>
@@ -10525,12 +10327,12 @@
           <w:numId w:val="16"/>
         </w:numPr>
       </w:pPr>
-      <w:bookmarkStart w:id="55" w:name="_Toc473820517"/>
+      <w:bookmarkStart w:id="56" w:name="_Toc473820517"/>
       <w:r>
         <w:lastRenderedPageBreak/>
         <w:t>Diagramme de classe</w:t>
       </w:r>
-      <w:bookmarkEnd w:id="55"/>
+      <w:bookmarkEnd w:id="56"/>
     </w:p>
     <w:p/>
     <w:p>
@@ -10543,8 +10345,6 @@
       <w:r>
         <w:t xml:space="preserve"> de 13 classes dont 1 abstraite :</w:t>
       </w:r>
-      <w:bookmarkStart w:id="56" w:name="_GoBack"/>
-      <w:bookmarkEnd w:id="56"/>
     </w:p>
     <w:p/>
     <w:p>
@@ -10553,57 +10353,11 @@
         <w:jc w:val="center"/>
       </w:pPr>
       <w:r>
-        <w:rPr>
-          <w:noProof/>
-        </w:rPr>
-        <w:drawing>
-          <wp:inline distT="0" distB="0" distL="0" distR="0" wp14:anchorId="1697AE2E" wp14:editId="48C43594">
-            <wp:extent cx="6507605" cy="4600575"/>
-            <wp:effectExtent l="0" t="0" r="0" b="0"/>
-            <wp:docPr id="20" name="Image 20" descr="C:\Users\Corentin\AppData\Local\Microsoft\Windows\INetCache\Content.Word\ClassDiagram - v5.png"/>
-            <wp:cNvGraphicFramePr>
-              <a:graphicFrameLocks xmlns:a="http://schemas.openxmlformats.org/drawingml/2006/main" noChangeAspect="1"/>
-            </wp:cNvGraphicFramePr>
-            <a:graphic xmlns:a="http://schemas.openxmlformats.org/drawingml/2006/main">
-              <a:graphicData uri="http://schemas.openxmlformats.org/drawingml/2006/picture">
-                <pic:pic xmlns:pic="http://schemas.openxmlformats.org/drawingml/2006/picture">
-                  <pic:nvPicPr>
-                    <pic:cNvPr id="0" name="Picture 10" descr="C:\Users\Corentin\AppData\Local\Microsoft\Windows\INetCache\Content.Word\ClassDiagram - v5.png"/>
-                    <pic:cNvPicPr>
-                      <a:picLocks noChangeAspect="1" noChangeArrowheads="1"/>
-                    </pic:cNvPicPr>
-                  </pic:nvPicPr>
-                  <pic:blipFill>
-                    <a:blip r:embed="rId28">
-                      <a:extLst>
-                        <a:ext uri="{28A0092B-C50C-407E-A947-70E740481C1C}">
-                          <a14:useLocalDpi xmlns:a14="http://schemas.microsoft.com/office/drawing/2010/main" val="0"/>
-                        </a:ext>
-                      </a:extLst>
-                    </a:blip>
-                    <a:srcRect/>
-                    <a:stretch>
-                      <a:fillRect/>
-                    </a:stretch>
-                  </pic:blipFill>
-                  <pic:spPr bwMode="auto">
-                    <a:xfrm>
-                      <a:off x="0" y="0"/>
-                      <a:ext cx="6525775" cy="4613421"/>
-                    </a:xfrm>
-                    <a:prstGeom prst="rect">
-                      <a:avLst/>
-                    </a:prstGeom>
-                    <a:noFill/>
-                    <a:ln>
-                      <a:noFill/>
-                    </a:ln>
-                  </pic:spPr>
-                </pic:pic>
-              </a:graphicData>
-            </a:graphic>
-          </wp:inline>
-        </w:drawing>
+        <w:pict w14:anchorId="122F07CD">
+          <v:shape id="_x0000_i1028" type="#_x0000_t75" style="width:478.8pt;height:439.8pt">
+            <v:imagedata r:id="rId28" o:title="Diagramme de classe"/>
+          </v:shape>
+        </w:pict>
       </w:r>
     </w:p>
     <w:p>
@@ -10852,7 +10606,7 @@
     <w:p>
       <w:r>
         <w:pict w14:anchorId="4DE56CBF">
-          <v:shape id="_x0000_i1029" type="#_x0000_t75" style="width:453.2pt;height:397.6pt">
+          <v:shape id="_x0000_i1029" type="#_x0000_t75" style="width:453pt;height:397.8pt">
             <v:imagedata r:id="rId30" o:title="Création d'une filière"/>
           </v:shape>
         </w:pict>
@@ -10922,7 +10676,7 @@
     <w:p>
       <w:r>
         <w:pict w14:anchorId="0D2E23E5">
-          <v:shape id="_x0000_i1030" type="#_x0000_t75" style="width:452.65pt;height:190.4pt">
+          <v:shape id="_x0000_i1030" type="#_x0000_t75" style="width:452.4pt;height:190.2pt">
             <v:imagedata r:id="rId31" o:title="Création d'une matière"/>
           </v:shape>
         </w:pict>
@@ -10984,7 +10738,7 @@
       </w:pPr>
       <w:r>
         <w:pict w14:anchorId="4FEFA705">
-          <v:shape id="_x0000_i1031" type="#_x0000_t75" style="width:453.6pt;height:215.95pt">
+          <v:shape id="_x0000_i1031" type="#_x0000_t75" style="width:453.6pt;height:3in">
             <v:imagedata r:id="rId32" o:title="Création d'une classe"/>
           </v:shape>
         </w:pict>
@@ -11053,15 +10807,7 @@
         <w:t>.</w:t>
       </w:r>
       <w:r>
-        <w:t xml:space="preserve"> Elle permet </w:t>
-      </w:r>
-      <w:proofErr w:type="gramStart"/>
-      <w:r>
-        <w:t>de actualiser</w:t>
-      </w:r>
-      <w:proofErr w:type="gramEnd"/>
-      <w:r>
-        <w:t xml:space="preserve"> les notes Matière et Etudiante.</w:t>
+        <w:t xml:space="preserve"> Elle permet de actualiser les notes Matière et Etudiante.</w:t>
       </w:r>
     </w:p>
     <w:p/>
@@ -11071,7 +10817,7 @@
       </w:pPr>
       <w:r>
         <w:pict w14:anchorId="0DB3CC60">
-          <v:shape id="_x0000_i1032" type="#_x0000_t75" style="width:453.4pt;height:208.6pt">
+          <v:shape id="_x0000_i1032" type="#_x0000_t75" style="width:453.6pt;height:208.8pt">
             <v:imagedata r:id="rId33" o:title="Publier les notes"/>
           </v:shape>
         </w:pict>
@@ -11461,7 +11207,7 @@
 </file>
 
 <file path=word/endnotes.xml><?xml version="1.0" encoding="utf-8"?>
-<w:endnotes xmlns:wpc="http://schemas.microsoft.com/office/word/2010/wordprocessingCanvas" xmlns:cx="http://schemas.microsoft.com/office/drawing/2014/chartex" xmlns:cx1="http://schemas.microsoft.com/office/drawing/2015/9/8/chartex" xmlns:cx2="http://schemas.microsoft.com/office/drawing/2015/10/21/chartex" xmlns:cx3="http://schemas.microsoft.com/office/drawing/2016/5/9/chartex" xmlns:cx4="http://schemas.microsoft.com/office/drawing/2016/5/10/chartex" xmlns:cx5="http://schemas.microsoft.com/office/drawing/2016/5/11/chartex" xmlns:cx6="http://schemas.microsoft.com/office/drawing/2016/5/12/chartex" xmlns:cx7="http://schemas.microsoft.com/office/drawing/2016/5/13/chartex" xmlns:cx8="http://schemas.microsoft.com/office/drawing/2016/5/14/chartex" xmlns:mc="http://schemas.openxmlformats.org/markup-compatibility/2006" xmlns:aink="http://schemas.microsoft.com/office/drawing/2016/ink" xmlns:o="urn:schemas-microsoft-com:office:office" xmlns:r="http://schemas.openxmlformats.org/officeDocument/2006/relationships" xmlns:m="http://schemas.openxmlformats.org/officeDocument/2006/math" xmlns:v="urn:schemas-microsoft-com:vml" xmlns:wp14="http://schemas.microsoft.com/office/word/2010/wordprocessingDrawing" xmlns:wp="http://schemas.openxmlformats.org/drawingml/2006/wordprocessingDrawing" xmlns:w10="urn:schemas-microsoft-com:office:word" xmlns:w="http://schemas.openxmlformats.org/wordprocessingml/2006/main" xmlns:w14="http://schemas.microsoft.com/office/word/2010/wordml" xmlns:w15="http://schemas.microsoft.com/office/word/2012/wordml" xmlns:w16se="http://schemas.microsoft.com/office/word/2015/wordml/symex" xmlns:wpg="http://schemas.microsoft.com/office/word/2010/wordprocessingGroup" xmlns:wpi="http://schemas.microsoft.com/office/word/2010/wordprocessingInk" xmlns:wne="http://schemas.microsoft.com/office/word/2006/wordml" xmlns:wps="http://schemas.microsoft.com/office/word/2010/wordprocessingShape" mc:Ignorable="w14 w15 w16se wp14">
+<w:endnotes xmlns:wpc="http://schemas.microsoft.com/office/word/2010/wordprocessingCanvas" xmlns:cx="http://schemas.microsoft.com/office/drawing/2014/chartex" xmlns:cx1="http://schemas.microsoft.com/office/drawing/2015/9/8/chartex" xmlns:cx2="http://schemas.microsoft.com/office/drawing/2015/10/21/chartex" xmlns:cx3="http://schemas.microsoft.com/office/drawing/2016/5/9/chartex" xmlns:cx4="http://schemas.microsoft.com/office/drawing/2016/5/10/chartex" xmlns:cx5="http://schemas.microsoft.com/office/drawing/2016/5/11/chartex" xmlns:mc="http://schemas.openxmlformats.org/markup-compatibility/2006" xmlns:o="urn:schemas-microsoft-com:office:office" xmlns:r="http://schemas.openxmlformats.org/officeDocument/2006/relationships" xmlns:m="http://schemas.openxmlformats.org/officeDocument/2006/math" xmlns:v="urn:schemas-microsoft-com:vml" xmlns:wp14="http://schemas.microsoft.com/office/word/2010/wordprocessingDrawing" xmlns:wp="http://schemas.openxmlformats.org/drawingml/2006/wordprocessingDrawing" xmlns:w10="urn:schemas-microsoft-com:office:word" xmlns:w="http://schemas.openxmlformats.org/wordprocessingml/2006/main" xmlns:w14="http://schemas.microsoft.com/office/word/2010/wordml" xmlns:w15="http://schemas.microsoft.com/office/word/2012/wordml" xmlns:w16se="http://schemas.microsoft.com/office/word/2015/wordml/symex" xmlns:wpg="http://schemas.microsoft.com/office/word/2010/wordprocessingGroup" xmlns:wpi="http://schemas.microsoft.com/office/word/2010/wordprocessingInk" xmlns:wne="http://schemas.microsoft.com/office/word/2006/wordml" xmlns:wps="http://schemas.microsoft.com/office/word/2010/wordprocessingShape" mc:Ignorable="w14 w15 w16se wp14">
   <w:endnote w:type="separator" w:id="-1">
     <w:p>
       <w:pPr>
@@ -11486,7 +11232,7 @@
 </file>
 
 <file path=word/footer1.xml><?xml version="1.0" encoding="utf-8"?>
-<w:ftr xmlns:wpc="http://schemas.microsoft.com/office/word/2010/wordprocessingCanvas" xmlns:cx="http://schemas.microsoft.com/office/drawing/2014/chartex" xmlns:cx1="http://schemas.microsoft.com/office/drawing/2015/9/8/chartex" xmlns:cx2="http://schemas.microsoft.com/office/drawing/2015/10/21/chartex" xmlns:cx3="http://schemas.microsoft.com/office/drawing/2016/5/9/chartex" xmlns:cx4="http://schemas.microsoft.com/office/drawing/2016/5/10/chartex" xmlns:cx5="http://schemas.microsoft.com/office/drawing/2016/5/11/chartex" xmlns:cx6="http://schemas.microsoft.com/office/drawing/2016/5/12/chartex" xmlns:cx7="http://schemas.microsoft.com/office/drawing/2016/5/13/chartex" xmlns:cx8="http://schemas.microsoft.com/office/drawing/2016/5/14/chartex" xmlns:mc="http://schemas.openxmlformats.org/markup-compatibility/2006" xmlns:aink="http://schemas.microsoft.com/office/drawing/2016/ink" xmlns:o="urn:schemas-microsoft-com:office:office" xmlns:r="http://schemas.openxmlformats.org/officeDocument/2006/relationships" xmlns:m="http://schemas.openxmlformats.org/officeDocument/2006/math" xmlns:v="urn:schemas-microsoft-com:vml" xmlns:wp14="http://schemas.microsoft.com/office/word/2010/wordprocessingDrawing" xmlns:wp="http://schemas.openxmlformats.org/drawingml/2006/wordprocessingDrawing" xmlns:w10="urn:schemas-microsoft-com:office:word" xmlns:w="http://schemas.openxmlformats.org/wordprocessingml/2006/main" xmlns:w14="http://schemas.microsoft.com/office/word/2010/wordml" xmlns:w15="http://schemas.microsoft.com/office/word/2012/wordml" xmlns:w16se="http://schemas.microsoft.com/office/word/2015/wordml/symex" xmlns:wpg="http://schemas.microsoft.com/office/word/2010/wordprocessingGroup" xmlns:wpi="http://schemas.microsoft.com/office/word/2010/wordprocessingInk" xmlns:wne="http://schemas.microsoft.com/office/word/2006/wordml" xmlns:wps="http://schemas.microsoft.com/office/word/2010/wordprocessingShape" mc:Ignorable="w14 w15 w16se wp14">
+<w:ftr xmlns:wpc="http://schemas.microsoft.com/office/word/2010/wordprocessingCanvas" xmlns:cx="http://schemas.microsoft.com/office/drawing/2014/chartex" xmlns:cx1="http://schemas.microsoft.com/office/drawing/2015/9/8/chartex" xmlns:cx2="http://schemas.microsoft.com/office/drawing/2015/10/21/chartex" xmlns:cx3="http://schemas.microsoft.com/office/drawing/2016/5/9/chartex" xmlns:cx4="http://schemas.microsoft.com/office/drawing/2016/5/10/chartex" xmlns:cx5="http://schemas.microsoft.com/office/drawing/2016/5/11/chartex" xmlns:mc="http://schemas.openxmlformats.org/markup-compatibility/2006" xmlns:o="urn:schemas-microsoft-com:office:office" xmlns:r="http://schemas.openxmlformats.org/officeDocument/2006/relationships" xmlns:m="http://schemas.openxmlformats.org/officeDocument/2006/math" xmlns:v="urn:schemas-microsoft-com:vml" xmlns:wp14="http://schemas.microsoft.com/office/word/2010/wordprocessingDrawing" xmlns:wp="http://schemas.openxmlformats.org/drawingml/2006/wordprocessingDrawing" xmlns:w10="urn:schemas-microsoft-com:office:word" xmlns:w="http://schemas.openxmlformats.org/wordprocessingml/2006/main" xmlns:w14="http://schemas.microsoft.com/office/word/2010/wordml" xmlns:w15="http://schemas.microsoft.com/office/word/2012/wordml" xmlns:w16se="http://schemas.microsoft.com/office/word/2015/wordml/symex" xmlns:wpg="http://schemas.microsoft.com/office/word/2010/wordprocessingGroup" xmlns:wpi="http://schemas.microsoft.com/office/word/2010/wordprocessingInk" xmlns:wne="http://schemas.microsoft.com/office/word/2006/wordml" xmlns:wps="http://schemas.microsoft.com/office/word/2010/wordprocessingShape" mc:Ignorable="w14 w15 w16se wp14">
   <w:p>
     <w:pPr>
       <w:pStyle w:val="Pieddepage"/>
@@ -11516,7 +11262,7 @@
       <w:rPr>
         <w:noProof/>
       </w:rPr>
-      <w:t>21</w:t>
+      <w:t>2</w:t>
     </w:r>
     <w:r>
       <w:fldChar w:fldCharType="end"/>
@@ -11526,7 +11272,7 @@
 </file>
 
 <file path=word/footnotes.xml><?xml version="1.0" encoding="utf-8"?>
-<w:footnotes xmlns:wpc="http://schemas.microsoft.com/office/word/2010/wordprocessingCanvas" xmlns:cx="http://schemas.microsoft.com/office/drawing/2014/chartex" xmlns:cx1="http://schemas.microsoft.com/office/drawing/2015/9/8/chartex" xmlns:cx2="http://schemas.microsoft.com/office/drawing/2015/10/21/chartex" xmlns:cx3="http://schemas.microsoft.com/office/drawing/2016/5/9/chartex" xmlns:cx4="http://schemas.microsoft.com/office/drawing/2016/5/10/chartex" xmlns:cx5="http://schemas.microsoft.com/office/drawing/2016/5/11/chartex" xmlns:cx6="http://schemas.microsoft.com/office/drawing/2016/5/12/chartex" xmlns:cx7="http://schemas.microsoft.com/office/drawing/2016/5/13/chartex" xmlns:cx8="http://schemas.microsoft.com/office/drawing/2016/5/14/chartex" xmlns:mc="http://schemas.openxmlformats.org/markup-compatibility/2006" xmlns:aink="http://schemas.microsoft.com/office/drawing/2016/ink" xmlns:o="urn:schemas-microsoft-com:office:office" xmlns:r="http://schemas.openxmlformats.org/officeDocument/2006/relationships" xmlns:m="http://schemas.openxmlformats.org/officeDocument/2006/math" xmlns:v="urn:schemas-microsoft-com:vml" xmlns:wp14="http://schemas.microsoft.com/office/word/2010/wordprocessingDrawing" xmlns:wp="http://schemas.openxmlformats.org/drawingml/2006/wordprocessingDrawing" xmlns:w10="urn:schemas-microsoft-com:office:word" xmlns:w="http://schemas.openxmlformats.org/wordprocessingml/2006/main" xmlns:w14="http://schemas.microsoft.com/office/word/2010/wordml" xmlns:w15="http://schemas.microsoft.com/office/word/2012/wordml" xmlns:w16se="http://schemas.microsoft.com/office/word/2015/wordml/symex" xmlns:wpg="http://schemas.microsoft.com/office/word/2010/wordprocessingGroup" xmlns:wpi="http://schemas.microsoft.com/office/word/2010/wordprocessingInk" xmlns:wne="http://schemas.microsoft.com/office/word/2006/wordml" xmlns:wps="http://schemas.microsoft.com/office/word/2010/wordprocessingShape" mc:Ignorable="w14 w15 w16se wp14">
+<w:footnotes xmlns:wpc="http://schemas.microsoft.com/office/word/2010/wordprocessingCanvas" xmlns:cx="http://schemas.microsoft.com/office/drawing/2014/chartex" xmlns:cx1="http://schemas.microsoft.com/office/drawing/2015/9/8/chartex" xmlns:cx2="http://schemas.microsoft.com/office/drawing/2015/10/21/chartex" xmlns:cx3="http://schemas.microsoft.com/office/drawing/2016/5/9/chartex" xmlns:cx4="http://schemas.microsoft.com/office/drawing/2016/5/10/chartex" xmlns:cx5="http://schemas.microsoft.com/office/drawing/2016/5/11/chartex" xmlns:mc="http://schemas.openxmlformats.org/markup-compatibility/2006" xmlns:o="urn:schemas-microsoft-com:office:office" xmlns:r="http://schemas.openxmlformats.org/officeDocument/2006/relationships" xmlns:m="http://schemas.openxmlformats.org/officeDocument/2006/math" xmlns:v="urn:schemas-microsoft-com:vml" xmlns:wp14="http://schemas.microsoft.com/office/word/2010/wordprocessingDrawing" xmlns:wp="http://schemas.openxmlformats.org/drawingml/2006/wordprocessingDrawing" xmlns:w10="urn:schemas-microsoft-com:office:word" xmlns:w="http://schemas.openxmlformats.org/wordprocessingml/2006/main" xmlns:w14="http://schemas.microsoft.com/office/word/2010/wordml" xmlns:w15="http://schemas.microsoft.com/office/word/2012/wordml" xmlns:w16se="http://schemas.microsoft.com/office/word/2015/wordml/symex" xmlns:wpg="http://schemas.microsoft.com/office/word/2010/wordprocessingGroup" xmlns:wpi="http://schemas.microsoft.com/office/word/2010/wordprocessingInk" xmlns:wne="http://schemas.microsoft.com/office/word/2006/wordml" xmlns:wps="http://schemas.microsoft.com/office/word/2010/wordprocessingShape" mc:Ignorable="w14 w15 w16se wp14">
   <w:footnote w:type="separator" w:id="-1">
     <w:p>
       <w:pPr>
@@ -11551,7 +11297,7 @@
 </file>
 
 <file path=word/numbering.xml><?xml version="1.0" encoding="utf-8"?>
-<w:numbering xmlns:wpc="http://schemas.microsoft.com/office/word/2010/wordprocessingCanvas" xmlns:cx="http://schemas.microsoft.com/office/drawing/2014/chartex" xmlns:cx1="http://schemas.microsoft.com/office/drawing/2015/9/8/chartex" xmlns:cx2="http://schemas.microsoft.com/office/drawing/2015/10/21/chartex" xmlns:cx3="http://schemas.microsoft.com/office/drawing/2016/5/9/chartex" xmlns:cx4="http://schemas.microsoft.com/office/drawing/2016/5/10/chartex" xmlns:cx5="http://schemas.microsoft.com/office/drawing/2016/5/11/chartex" xmlns:cx6="http://schemas.microsoft.com/office/drawing/2016/5/12/chartex" xmlns:cx7="http://schemas.microsoft.com/office/drawing/2016/5/13/chartex" xmlns:cx8="http://schemas.microsoft.com/office/drawing/2016/5/14/chartex" xmlns:mc="http://schemas.openxmlformats.org/markup-compatibility/2006" xmlns:aink="http://schemas.microsoft.com/office/drawing/2016/ink" xmlns:o="urn:schemas-microsoft-com:office:office" xmlns:r="http://schemas.openxmlformats.org/officeDocument/2006/relationships" xmlns:m="http://schemas.openxmlformats.org/officeDocument/2006/math" xmlns:v="urn:schemas-microsoft-com:vml" xmlns:wp14="http://schemas.microsoft.com/office/word/2010/wordprocessingDrawing" xmlns:wp="http://schemas.openxmlformats.org/drawingml/2006/wordprocessingDrawing" xmlns:w10="urn:schemas-microsoft-com:office:word" xmlns:w="http://schemas.openxmlformats.org/wordprocessingml/2006/main" xmlns:w14="http://schemas.microsoft.com/office/word/2010/wordml" xmlns:w15="http://schemas.microsoft.com/office/word/2012/wordml" xmlns:w16se="http://schemas.microsoft.com/office/word/2015/wordml/symex" xmlns:wpg="http://schemas.microsoft.com/office/word/2010/wordprocessingGroup" xmlns:wpi="http://schemas.microsoft.com/office/word/2010/wordprocessingInk" xmlns:wne="http://schemas.microsoft.com/office/word/2006/wordml" xmlns:wps="http://schemas.microsoft.com/office/word/2010/wordprocessingShape" mc:Ignorable="w14 w15 w16se wp14">
+<w:numbering xmlns:wpc="http://schemas.microsoft.com/office/word/2010/wordprocessingCanvas" xmlns:cx="http://schemas.microsoft.com/office/drawing/2014/chartex" xmlns:cx1="http://schemas.microsoft.com/office/drawing/2015/9/8/chartex" xmlns:cx2="http://schemas.microsoft.com/office/drawing/2015/10/21/chartex" xmlns:cx3="http://schemas.microsoft.com/office/drawing/2016/5/9/chartex" xmlns:cx4="http://schemas.microsoft.com/office/drawing/2016/5/10/chartex" xmlns:cx5="http://schemas.microsoft.com/office/drawing/2016/5/11/chartex" xmlns:mc="http://schemas.openxmlformats.org/markup-compatibility/2006" xmlns:o="urn:schemas-microsoft-com:office:office" xmlns:r="http://schemas.openxmlformats.org/officeDocument/2006/relationships" xmlns:m="http://schemas.openxmlformats.org/officeDocument/2006/math" xmlns:v="urn:schemas-microsoft-com:vml" xmlns:wp14="http://schemas.microsoft.com/office/word/2010/wordprocessingDrawing" xmlns:wp="http://schemas.openxmlformats.org/drawingml/2006/wordprocessingDrawing" xmlns:w10="urn:schemas-microsoft-com:office:word" xmlns:w="http://schemas.openxmlformats.org/wordprocessingml/2006/main" xmlns:w14="http://schemas.microsoft.com/office/word/2010/wordml" xmlns:w15="http://schemas.microsoft.com/office/word/2012/wordml" xmlns:w16se="http://schemas.microsoft.com/office/word/2015/wordml/symex" xmlns:wpg="http://schemas.microsoft.com/office/word/2010/wordprocessingGroup" xmlns:wpi="http://schemas.microsoft.com/office/word/2010/wordprocessingInk" xmlns:wne="http://schemas.microsoft.com/office/word/2006/wordml" xmlns:wps="http://schemas.microsoft.com/office/word/2010/wordprocessingShape" mc:Ignorable="w14 w15 w16se wp14">
   <w:abstractNum w:abstractNumId="0" w15:restartNumberingAfterBreak="0">
     <w:nsid w:val="01996DFC"/>
     <w:multiLevelType w:val="hybridMultilevel"/>
@@ -17407,7 +17153,7 @@
 </file>
 
 <file path=customXml/itemProps2.xml><?xml version="1.0" encoding="utf-8"?>
-<ds:datastoreItem xmlns:ds="http://schemas.openxmlformats.org/officeDocument/2006/customXml" ds:itemID="{7E128D20-4649-4105-974F-561BDB275A6A}">
+<ds:datastoreItem xmlns:ds="http://schemas.openxmlformats.org/officeDocument/2006/customXml" ds:itemID="{BEC3DBF7-DC07-4C2E-8C97-34381C1C3F42}">
   <ds:schemaRefs>
     <ds:schemaRef ds:uri="http://schemas.openxmlformats.org/officeDocument/2006/bibliography"/>
   </ds:schemaRefs>

</xml_diff>